<commit_message>
Changing from PHP to HTML to support flask format
</commit_message>
<xml_diff>
--- a/Written/PIL17003689_SCDT65_CW2.docx
+++ b/Written/PIL17003689_SCDT65_CW2.docx
@@ -92,7 +92,7 @@
           <w:rPr>
             <w:noProof/>
           </w:rPr>
-          <w:t>5030</w:t>
+          <w:t>5509</w:t>
         </w:r>
       </w:fldSimple>
       <w:r>
@@ -106,7 +106,7 @@
           <w:rFonts w:ascii="Cambria" w:hAnsi="Cambria"/>
         </w:rPr>
       </w:pPr>
-      <w:bookmarkStart w:id="0" w:name="_Toc161396753"/>
+      <w:bookmarkStart w:id="0" w:name="_Toc161990734"/>
       <w:r>
         <w:rPr>
           <w:rFonts w:ascii="Cambria" w:hAnsi="Cambria"/>
@@ -180,7 +180,7 @@
           <w:r>
             <w:fldChar w:fldCharType="separate"/>
           </w:r>
-          <w:hyperlink w:anchor="_Toc161396753" w:history="1">
+          <w:hyperlink w:anchor="_Toc161990734" w:history="1">
             <w:r>
               <w:rPr>
                 <w:rStyle w:val="Hyperlink"/>
@@ -207,7 +207,7 @@
                 <w:noProof/>
                 <w:webHidden/>
               </w:rPr>
-              <w:instrText xml:space="preserve"> PAGEREF _Toc161396753 \h </w:instrText>
+              <w:instrText xml:space="preserve"> PAGEREF _Toc161990734 \h </w:instrText>
             </w:r>
             <w:r>
               <w:rPr>
@@ -252,7 +252,7 @@
               <w:lang w:eastAsia="en-GB"/>
             </w:rPr>
           </w:pPr>
-          <w:hyperlink w:anchor="_Toc161396754" w:history="1">
+          <w:hyperlink w:anchor="_Toc161990735" w:history="1">
             <w:r>
               <w:rPr>
                 <w:rStyle w:val="Hyperlink"/>
@@ -279,7 +279,7 @@
                 <w:noProof/>
                 <w:webHidden/>
               </w:rPr>
-              <w:instrText xml:space="preserve"> PAGEREF _Toc161396754 \h </w:instrText>
+              <w:instrText xml:space="preserve"> PAGEREF _Toc161990735 \h </w:instrText>
             </w:r>
             <w:r>
               <w:rPr>
@@ -324,7 +324,7 @@
               <w:lang w:eastAsia="en-GB"/>
             </w:rPr>
           </w:pPr>
-          <w:hyperlink w:anchor="_Toc161396755" w:history="1">
+          <w:hyperlink w:anchor="_Toc161990736" w:history="1">
             <w:r>
               <w:rPr>
                 <w:rStyle w:val="Hyperlink"/>
@@ -351,7 +351,7 @@
                 <w:noProof/>
                 <w:webHidden/>
               </w:rPr>
-              <w:instrText xml:space="preserve"> PAGEREF _Toc161396755 \h </w:instrText>
+              <w:instrText xml:space="preserve"> PAGEREF _Toc161990736 \h </w:instrText>
             </w:r>
             <w:r>
               <w:rPr>
@@ -396,7 +396,7 @@
               <w:lang w:eastAsia="en-GB"/>
             </w:rPr>
           </w:pPr>
-          <w:hyperlink w:anchor="_Toc161396756" w:history="1">
+          <w:hyperlink w:anchor="_Toc161990737" w:history="1">
             <w:r>
               <w:rPr>
                 <w:rStyle w:val="Hyperlink"/>
@@ -423,7 +423,7 @@
                 <w:noProof/>
                 <w:webHidden/>
               </w:rPr>
-              <w:instrText xml:space="preserve"> PAGEREF _Toc161396756 \h </w:instrText>
+              <w:instrText xml:space="preserve"> PAGEREF _Toc161990737 \h </w:instrText>
             </w:r>
             <w:r>
               <w:rPr>
@@ -468,7 +468,7 @@
               <w:lang w:eastAsia="en-GB"/>
             </w:rPr>
           </w:pPr>
-          <w:hyperlink w:anchor="_Toc161396757" w:history="1">
+          <w:hyperlink w:anchor="_Toc161990738" w:history="1">
             <w:r>
               <w:rPr>
                 <w:rStyle w:val="Hyperlink"/>
@@ -495,7 +495,7 @@
                 <w:noProof/>
                 <w:webHidden/>
               </w:rPr>
-              <w:instrText xml:space="preserve"> PAGEREF _Toc161396757 \h </w:instrText>
+              <w:instrText xml:space="preserve"> PAGEREF _Toc161990738 \h </w:instrText>
             </w:r>
             <w:r>
               <w:rPr>
@@ -540,7 +540,7 @@
               <w:lang w:eastAsia="en-GB"/>
             </w:rPr>
           </w:pPr>
-          <w:hyperlink w:anchor="_Toc161396758" w:history="1">
+          <w:hyperlink w:anchor="_Toc161990739" w:history="1">
             <w:r>
               <w:rPr>
                 <w:rStyle w:val="Hyperlink"/>
@@ -567,7 +567,7 @@
                 <w:noProof/>
                 <w:webHidden/>
               </w:rPr>
-              <w:instrText xml:space="preserve"> PAGEREF _Toc161396758 \h </w:instrText>
+              <w:instrText xml:space="preserve"> PAGEREF _Toc161990739 \h </w:instrText>
             </w:r>
             <w:r>
               <w:rPr>
@@ -612,7 +612,7 @@
               <w:lang w:eastAsia="en-GB"/>
             </w:rPr>
           </w:pPr>
-          <w:hyperlink w:anchor="_Toc161396759" w:history="1">
+          <w:hyperlink w:anchor="_Toc161990740" w:history="1">
             <w:r>
               <w:rPr>
                 <w:rStyle w:val="Hyperlink"/>
@@ -639,7 +639,7 @@
                 <w:noProof/>
                 <w:webHidden/>
               </w:rPr>
-              <w:instrText xml:space="preserve"> PAGEREF _Toc161396759 \h </w:instrText>
+              <w:instrText xml:space="preserve"> PAGEREF _Toc161990740 \h </w:instrText>
             </w:r>
             <w:r>
               <w:rPr>
@@ -684,7 +684,7 @@
               <w:lang w:eastAsia="en-GB"/>
             </w:rPr>
           </w:pPr>
-          <w:hyperlink w:anchor="_Toc161396760" w:history="1">
+          <w:hyperlink w:anchor="_Toc161990741" w:history="1">
             <w:r>
               <w:rPr>
                 <w:rStyle w:val="Hyperlink"/>
@@ -711,7 +711,7 @@
                 <w:noProof/>
                 <w:webHidden/>
               </w:rPr>
-              <w:instrText xml:space="preserve"> PAGEREF _Toc161396760 \h </w:instrText>
+              <w:instrText xml:space="preserve"> PAGEREF _Toc161990741 \h </w:instrText>
             </w:r>
             <w:r>
               <w:rPr>
@@ -756,7 +756,7 @@
               <w:lang w:eastAsia="en-GB"/>
             </w:rPr>
           </w:pPr>
-          <w:hyperlink w:anchor="_Toc161396761" w:history="1">
+          <w:hyperlink w:anchor="_Toc161990742" w:history="1">
             <w:r>
               <w:rPr>
                 <w:rStyle w:val="Hyperlink"/>
@@ -783,7 +783,7 @@
                 <w:noProof/>
                 <w:webHidden/>
               </w:rPr>
-              <w:instrText xml:space="preserve"> PAGEREF _Toc161396761 \h </w:instrText>
+              <w:instrText xml:space="preserve"> PAGEREF _Toc161990742 \h </w:instrText>
             </w:r>
             <w:r>
               <w:rPr>
@@ -828,7 +828,7 @@
               <w:lang w:eastAsia="en-GB"/>
             </w:rPr>
           </w:pPr>
-          <w:hyperlink w:anchor="_Toc161396762" w:history="1">
+          <w:hyperlink w:anchor="_Toc161990743" w:history="1">
             <w:r>
               <w:rPr>
                 <w:rStyle w:val="Hyperlink"/>
@@ -855,7 +855,7 @@
                 <w:noProof/>
                 <w:webHidden/>
               </w:rPr>
-              <w:instrText xml:space="preserve"> PAGEREF _Toc161396762 \h </w:instrText>
+              <w:instrText xml:space="preserve"> PAGEREF _Toc161990743 \h </w:instrText>
             </w:r>
             <w:r>
               <w:rPr>
@@ -900,7 +900,7 @@
               <w:lang w:eastAsia="en-GB"/>
             </w:rPr>
           </w:pPr>
-          <w:hyperlink w:anchor="_Toc161396763" w:history="1">
+          <w:hyperlink w:anchor="_Toc161990744" w:history="1">
             <w:r>
               <w:rPr>
                 <w:rStyle w:val="Hyperlink"/>
@@ -927,7 +927,7 @@
                 <w:noProof/>
                 <w:webHidden/>
               </w:rPr>
-              <w:instrText xml:space="preserve"> PAGEREF _Toc161396763 \h </w:instrText>
+              <w:instrText xml:space="preserve"> PAGEREF _Toc161990744 \h </w:instrText>
             </w:r>
             <w:r>
               <w:rPr>
@@ -972,7 +972,7 @@
               <w:lang w:eastAsia="en-GB"/>
             </w:rPr>
           </w:pPr>
-          <w:hyperlink w:anchor="_Toc161396764" w:history="1">
+          <w:hyperlink w:anchor="_Toc161990745" w:history="1">
             <w:r>
               <w:rPr>
                 <w:rStyle w:val="Hyperlink"/>
@@ -999,7 +999,7 @@
                 <w:noProof/>
                 <w:webHidden/>
               </w:rPr>
-              <w:instrText xml:space="preserve"> PAGEREF _Toc161396764 \h </w:instrText>
+              <w:instrText xml:space="preserve"> PAGEREF _Toc161990745 \h </w:instrText>
             </w:r>
             <w:r>
               <w:rPr>
@@ -1044,7 +1044,7 @@
               <w:lang w:eastAsia="en-GB"/>
             </w:rPr>
           </w:pPr>
-          <w:hyperlink w:anchor="_Toc161396765" w:history="1">
+          <w:hyperlink w:anchor="_Toc161990746" w:history="1">
             <w:r>
               <w:rPr>
                 <w:rStyle w:val="Hyperlink"/>
@@ -1071,7 +1071,7 @@
                 <w:noProof/>
                 <w:webHidden/>
               </w:rPr>
-              <w:instrText xml:space="preserve"> PAGEREF _Toc161396765 \h </w:instrText>
+              <w:instrText xml:space="preserve"> PAGEREF _Toc161990746 \h </w:instrText>
             </w:r>
             <w:r>
               <w:rPr>
@@ -1116,7 +1116,7 @@
               <w:lang w:eastAsia="en-GB"/>
             </w:rPr>
           </w:pPr>
-          <w:hyperlink w:anchor="_Toc161396766" w:history="1">
+          <w:hyperlink w:anchor="_Toc161990747" w:history="1">
             <w:r>
               <w:rPr>
                 <w:rStyle w:val="Hyperlink"/>
@@ -1143,7 +1143,7 @@
                 <w:noProof/>
                 <w:webHidden/>
               </w:rPr>
-              <w:instrText xml:space="preserve"> PAGEREF _Toc161396766 \h </w:instrText>
+              <w:instrText xml:space="preserve"> PAGEREF _Toc161990747 \h </w:instrText>
             </w:r>
             <w:r>
               <w:rPr>
@@ -1188,7 +1188,7 @@
               <w:lang w:eastAsia="en-GB"/>
             </w:rPr>
           </w:pPr>
-          <w:hyperlink w:anchor="_Toc161396767" w:history="1">
+          <w:hyperlink w:anchor="_Toc161990748" w:history="1">
             <w:r>
               <w:rPr>
                 <w:rStyle w:val="Hyperlink"/>
@@ -1215,7 +1215,7 @@
                 <w:noProof/>
                 <w:webHidden/>
               </w:rPr>
-              <w:instrText xml:space="preserve"> PAGEREF _Toc161396767 \h </w:instrText>
+              <w:instrText xml:space="preserve"> PAGEREF _Toc161990748 \h </w:instrText>
             </w:r>
             <w:r>
               <w:rPr>
@@ -1260,7 +1260,7 @@
               <w:lang w:eastAsia="en-GB"/>
             </w:rPr>
           </w:pPr>
-          <w:hyperlink w:anchor="_Toc161396768" w:history="1">
+          <w:hyperlink w:anchor="_Toc161990749" w:history="1">
             <w:r>
               <w:rPr>
                 <w:rStyle w:val="Hyperlink"/>
@@ -1287,7 +1287,7 @@
                 <w:noProof/>
                 <w:webHidden/>
               </w:rPr>
-              <w:instrText xml:space="preserve"> PAGEREF _Toc161396768 \h </w:instrText>
+              <w:instrText xml:space="preserve"> PAGEREF _Toc161990749 \h </w:instrText>
             </w:r>
             <w:r>
               <w:rPr>
@@ -1332,7 +1332,7 @@
               <w:lang w:eastAsia="en-GB"/>
             </w:rPr>
           </w:pPr>
-          <w:hyperlink w:anchor="_Toc161396769" w:history="1">
+          <w:hyperlink w:anchor="_Toc161990750" w:history="1">
             <w:r>
               <w:rPr>
                 <w:rStyle w:val="Hyperlink"/>
@@ -1359,7 +1359,7 @@
                 <w:noProof/>
                 <w:webHidden/>
               </w:rPr>
-              <w:instrText xml:space="preserve"> PAGEREF _Toc161396769 \h </w:instrText>
+              <w:instrText xml:space="preserve"> PAGEREF _Toc161990750 \h </w:instrText>
             </w:r>
             <w:r>
               <w:rPr>
@@ -1404,7 +1404,7 @@
               <w:lang w:eastAsia="en-GB"/>
             </w:rPr>
           </w:pPr>
-          <w:hyperlink w:anchor="_Toc161396770" w:history="1">
+          <w:hyperlink w:anchor="_Toc161990751" w:history="1">
             <w:r>
               <w:rPr>
                 <w:rStyle w:val="Hyperlink"/>
@@ -1431,7 +1431,7 @@
                 <w:noProof/>
                 <w:webHidden/>
               </w:rPr>
-              <w:instrText xml:space="preserve"> PAGEREF _Toc161396770 \h </w:instrText>
+              <w:instrText xml:space="preserve"> PAGEREF _Toc161990751 \h </w:instrText>
             </w:r>
             <w:r>
               <w:rPr>
@@ -1476,7 +1476,7 @@
               <w:lang w:eastAsia="en-GB"/>
             </w:rPr>
           </w:pPr>
-          <w:hyperlink w:anchor="_Toc161396771" w:history="1">
+          <w:hyperlink w:anchor="_Toc161990752" w:history="1">
             <w:r>
               <w:rPr>
                 <w:rStyle w:val="Hyperlink"/>
@@ -1503,7 +1503,7 @@
                 <w:noProof/>
                 <w:webHidden/>
               </w:rPr>
-              <w:instrText xml:space="preserve"> PAGEREF _Toc161396771 \h </w:instrText>
+              <w:instrText xml:space="preserve"> PAGEREF _Toc161990752 \h </w:instrText>
             </w:r>
             <w:r>
               <w:rPr>
@@ -1548,7 +1548,7 @@
               <w:lang w:eastAsia="en-GB"/>
             </w:rPr>
           </w:pPr>
-          <w:hyperlink w:anchor="_Toc161396772" w:history="1">
+          <w:hyperlink w:anchor="_Toc161990753" w:history="1">
             <w:r>
               <w:rPr>
                 <w:rStyle w:val="Hyperlink"/>
@@ -1575,7 +1575,7 @@
                 <w:noProof/>
                 <w:webHidden/>
               </w:rPr>
-              <w:instrText xml:space="preserve"> PAGEREF _Toc161396772 \h </w:instrText>
+              <w:instrText xml:space="preserve"> PAGEREF _Toc161990753 \h </w:instrText>
             </w:r>
             <w:r>
               <w:rPr>
@@ -1596,6 +1596,78 @@
                 <w:webHidden/>
               </w:rPr>
               <w:t>16</w:t>
+            </w:r>
+            <w:r>
+              <w:rPr>
+                <w:noProof/>
+                <w:webHidden/>
+              </w:rPr>
+              <w:fldChar w:fldCharType="end"/>
+            </w:r>
+          </w:hyperlink>
+        </w:p>
+        <w:p>
+          <w:pPr>
+            <w:pStyle w:val="TOC2"/>
+            <w:tabs>
+              <w:tab w:val="right" w:leader="dot" w:pos="9016"/>
+            </w:tabs>
+            <w:rPr>
+              <w:rFonts w:asciiTheme="minorHAnsi" w:hAnsiTheme="minorHAnsi"/>
+              <w:noProof/>
+              <w:sz w:val="22"/>
+              <w:szCs w:val="22"/>
+              <w:lang w:eastAsia="en-GB"/>
+            </w:rPr>
+          </w:pPr>
+          <w:hyperlink w:anchor="_Toc161990754" w:history="1">
+            <w:r>
+              <w:rPr>
+                <w:rStyle w:val="Hyperlink"/>
+                <w:noProof/>
+              </w:rPr>
+              <w:t>Software Development Methodologies</w:t>
+            </w:r>
+            <w:r>
+              <w:rPr>
+                <w:noProof/>
+                <w:webHidden/>
+              </w:rPr>
+              <w:tab/>
+            </w:r>
+            <w:r>
+              <w:rPr>
+                <w:noProof/>
+                <w:webHidden/>
+              </w:rPr>
+              <w:fldChar w:fldCharType="begin"/>
+            </w:r>
+            <w:r>
+              <w:rPr>
+                <w:noProof/>
+                <w:webHidden/>
+              </w:rPr>
+              <w:instrText xml:space="preserve"> PAGEREF _Toc161990754 \h </w:instrText>
+            </w:r>
+            <w:r>
+              <w:rPr>
+                <w:noProof/>
+                <w:webHidden/>
+              </w:rPr>
+            </w:r>
+            <w:r>
+              <w:rPr>
+                <w:noProof/>
+                <w:webHidden/>
+              </w:rPr>
+              <w:fldChar w:fldCharType="separate"/>
+            </w:r>
+            <w:r>
+              <w:rPr>
+                <w:noProof/>
+                <w:webHidden/>
+              </w:rPr>
+              <w:t>17</w:t>
             </w:r>
             <w:r>
               <w:rPr>
@@ -1620,7 +1692,7 @@
               <w:lang w:eastAsia="en-GB"/>
             </w:rPr>
           </w:pPr>
-          <w:hyperlink w:anchor="_Toc161396773" w:history="1">
+          <w:hyperlink w:anchor="_Toc161990755" w:history="1">
             <w:r>
               <w:rPr>
                 <w:rStyle w:val="Hyperlink"/>
@@ -1647,7 +1719,7 @@
                 <w:noProof/>
                 <w:webHidden/>
               </w:rPr>
-              <w:instrText xml:space="preserve"> PAGEREF _Toc161396773 \h </w:instrText>
+              <w:instrText xml:space="preserve"> PAGEREF _Toc161990755 \h </w:instrText>
             </w:r>
             <w:r>
               <w:rPr>
@@ -1667,7 +1739,7 @@
                 <w:noProof/>
                 <w:webHidden/>
               </w:rPr>
-              <w:t>18</w:t>
+              <w:t>20</w:t>
             </w:r>
             <w:r>
               <w:rPr>
@@ -1707,7 +1779,7 @@
           <w:szCs w:val="36"/>
         </w:rPr>
       </w:pPr>
-      <w:bookmarkStart w:id="1" w:name="_Toc161396754"/>
+      <w:bookmarkStart w:id="1" w:name="_Toc161990735"/>
       <w:r>
         <w:rPr>
           <w:rFonts w:ascii="Cambria" w:hAnsi="Cambria"/>
@@ -1846,7 +1918,7 @@
           <w:szCs w:val="36"/>
         </w:rPr>
       </w:pPr>
-      <w:bookmarkStart w:id="2" w:name="_Toc161396755"/>
+      <w:bookmarkStart w:id="2" w:name="_Toc161990736"/>
       <w:r>
         <w:rPr>
           <w:rFonts w:ascii="Cambria" w:hAnsi="Cambria"/>
@@ -1885,7 +1957,7 @@
           <w:rFonts w:ascii="Cambria" w:hAnsi="Cambria"/>
         </w:rPr>
       </w:pPr>
-      <w:bookmarkStart w:id="3" w:name="_Toc161396756"/>
+      <w:bookmarkStart w:id="3" w:name="_Toc161990737"/>
       <w:r>
         <w:rPr>
           <w:rFonts w:ascii="Cambria" w:hAnsi="Cambria"/>
@@ -1906,7 +1978,7 @@
       <w:pPr>
         <w:pStyle w:val="Heading2"/>
       </w:pPr>
-      <w:bookmarkStart w:id="4" w:name="_Toc161396757"/>
+      <w:bookmarkStart w:id="4" w:name="_Toc161990738"/>
       <w:r>
         <w:t>Project Definition</w:t>
       </w:r>
@@ -1962,7 +2034,7 @@
       <w:pPr>
         <w:pStyle w:val="Heading2"/>
       </w:pPr>
-      <w:bookmarkStart w:id="5" w:name="_Toc161396758"/>
+      <w:bookmarkStart w:id="5" w:name="_Toc161990739"/>
       <w:r>
         <w:t>Project Aim</w:t>
       </w:r>
@@ -1996,7 +2068,7 @@
           <w:sz w:val="20"/>
         </w:rPr>
       </w:pPr>
-      <w:bookmarkStart w:id="6" w:name="_Toc161396759"/>
+      <w:bookmarkStart w:id="6" w:name="_Toc161990740"/>
       <w:r>
         <w:lastRenderedPageBreak/>
         <w:t>Project Objectives</w:t>
@@ -2353,7 +2425,7 @@
           <w:bottom w:val="single" w:sz="4" w:space="4" w:color="000000"/>
         </w:pBdr>
       </w:pPr>
-      <w:bookmarkStart w:id="7" w:name="_Toc161396760"/>
+      <w:bookmarkStart w:id="7" w:name="_Toc161990741"/>
       <w:r>
         <w:lastRenderedPageBreak/>
         <w:t>Literary Review</w:t>
@@ -2367,7 +2439,7 @@
       <w:pPr>
         <w:pStyle w:val="Heading2"/>
       </w:pPr>
-      <w:bookmarkStart w:id="8" w:name="_Toc161396761"/>
+      <w:bookmarkStart w:id="8" w:name="_Toc161990742"/>
       <w:r>
         <w:t>The Problem – Inaccuracies within the weather forecasting sector</w:t>
       </w:r>
@@ -2381,7 +2453,7 @@
       <w:pPr>
         <w:pStyle w:val="Heading3"/>
       </w:pPr>
-      <w:bookmarkStart w:id="9" w:name="_Toc161396762"/>
+      <w:bookmarkStart w:id="9" w:name="_Toc161990743"/>
       <w:r>
         <w:rPr>
           <w:sz w:val="28"/>
@@ -2585,7 +2657,7 @@
       <w:pPr>
         <w:pStyle w:val="Heading3"/>
       </w:pPr>
-      <w:bookmarkStart w:id="10" w:name="_Toc161396763"/>
+      <w:bookmarkStart w:id="10" w:name="_Toc161990744"/>
       <w:r>
         <w:rPr>
           <w:sz w:val="28"/>
@@ -2752,7 +2824,7 @@
       <w:pPr>
         <w:pStyle w:val="Heading3"/>
       </w:pPr>
-      <w:bookmarkStart w:id="11" w:name="_Toc161396764"/>
+      <w:bookmarkStart w:id="11" w:name="_Toc161990745"/>
       <w:r>
         <w:rPr>
           <w:sz w:val="28"/>
@@ -2950,7 +3022,7 @@
       <w:pPr>
         <w:pStyle w:val="Heading3"/>
       </w:pPr>
-      <w:bookmarkStart w:id="12" w:name="_Toc161396765"/>
+      <w:bookmarkStart w:id="12" w:name="_Toc161990746"/>
       <w:r>
         <w:rPr>
           <w:sz w:val="28"/>
@@ -3359,7 +3431,7 @@
       <w:pPr>
         <w:pStyle w:val="Heading2"/>
       </w:pPr>
-      <w:bookmarkStart w:id="13" w:name="_Toc161396766"/>
+      <w:bookmarkStart w:id="13" w:name="_Toc161990747"/>
       <w:r>
         <w:lastRenderedPageBreak/>
         <w:t>Front-end Design and Development</w:t>
@@ -3374,7 +3446,7 @@
       <w:pPr>
         <w:pStyle w:val="Heading3"/>
       </w:pPr>
-      <w:bookmarkStart w:id="14" w:name="_Toc161396767"/>
+      <w:bookmarkStart w:id="14" w:name="_Toc161990748"/>
       <w:r>
         <w:t xml:space="preserve">Web-Based </w:t>
       </w:r>
@@ -3732,7 +3804,7 @@
       <w:pPr>
         <w:pStyle w:val="Heading2"/>
       </w:pPr>
-      <w:bookmarkStart w:id="15" w:name="_Toc161396768"/>
+      <w:bookmarkStart w:id="15" w:name="_Toc161990749"/>
       <w:r>
         <w:lastRenderedPageBreak/>
         <w:t>Justification of Tools</w:t>
@@ -3744,7 +3816,7 @@
       <w:pPr>
         <w:pStyle w:val="Heading3"/>
       </w:pPr>
-      <w:bookmarkStart w:id="16" w:name="_Toc161396769"/>
+      <w:bookmarkStart w:id="16" w:name="_Toc161990750"/>
       <w:r>
         <w:t>Front End</w:t>
       </w:r>
@@ -3784,7 +3856,7 @@
       <w:pPr>
         <w:pStyle w:val="Heading3"/>
       </w:pPr>
-      <w:bookmarkStart w:id="17" w:name="_Toc161396770"/>
+      <w:bookmarkStart w:id="17" w:name="_Toc161990751"/>
       <w:r>
         <w:t>Back End</w:t>
       </w:r>
@@ -4389,7 +4461,7 @@
       <w:pPr>
         <w:pStyle w:val="Heading1"/>
       </w:pPr>
-      <w:bookmarkStart w:id="18" w:name="_Toc161396771"/>
+      <w:bookmarkStart w:id="18" w:name="_Toc161990752"/>
       <w:r>
         <w:lastRenderedPageBreak/>
         <w:t>Methodologies</w:t>
@@ -4420,7 +4492,7 @@
       <w:pPr>
         <w:pStyle w:val="Heading2"/>
       </w:pPr>
-      <w:bookmarkStart w:id="19" w:name="_Toc161396772"/>
+      <w:bookmarkStart w:id="19" w:name="_Toc161990753"/>
       <w:r>
         <w:t>Design Methodologies</w:t>
       </w:r>
@@ -4552,9 +4624,14 @@
       <w:pPr>
         <w:pStyle w:val="Heading2"/>
       </w:pPr>
+      <w:bookmarkStart w:id="20" w:name="_Toc161990754"/>
       <w:r>
         <w:lastRenderedPageBreak/>
-        <w:t xml:space="preserve">Software Development Methodologies </w:t>
+        <w:t>Software Development Methodologies</w:t>
+      </w:r>
+      <w:bookmarkEnd w:id="20"/>
+      <w:r>
+        <w:t xml:space="preserve"> </w:t>
       </w:r>
     </w:p>
     <w:p>
@@ -4966,8 +5043,6 @@
         </w:rPr>
         <w:t xml:space="preserve">Figure 9: </w:t>
       </w:r>
-      <w:bookmarkStart w:id="20" w:name="_GoBack"/>
-      <w:bookmarkEnd w:id="20"/>
       <w:r>
         <w:rPr>
           <w:color w:val="AEAAAA" w:themeColor="background2" w:themeShade="BF"/>
@@ -4991,8 +5066,16 @@
     </w:p>
     <w:p>
       <w:r>
-        <w:t>w</w:t>
-      </w:r>
+        <w:t>The agile methodology ditches the traditional aspects of waterfall (</w:t>
+      </w:r>
+      <w:r>
+        <w:t>https://www.wrike.com/project-management-guide/faq/when-to-use-agile-vs-waterfall/</w:t>
+      </w:r>
+      <w:r>
+        <w:t>)</w:t>
+      </w:r>
+      <w:bookmarkStart w:id="21" w:name="_GoBack"/>
+      <w:bookmarkEnd w:id="21"/>
     </w:p>
     <w:p>
       <w:r>
@@ -5005,6 +5088,7 @@
         <w:br w:type="page"/>
       </w:r>
     </w:p>
+    <w:bookmarkStart w:id="22" w:name="_Toc161990755"/>
     <w:p>
       <w:pPr>
         <w:pStyle w:val="Heading1"/>
@@ -5014,7 +5098,6 @@
           <w:szCs w:val="20"/>
         </w:rPr>
       </w:pPr>
-      <w:bookmarkStart w:id="21" w:name="_Toc161396773"/>
       <w:r>
         <w:rPr>
           <w:rFonts w:ascii="Cambria" w:hAnsi="Cambria" w:cstheme="minorHAnsi"/>
@@ -5077,7 +5160,6 @@
                                 <w:szCs w:val="20"/>
                               </w:rPr>
                             </w:pPr>
-                            <w:proofErr w:type="spellStart"/>
                             <w:r>
                               <w:rPr>
                                 <w:rFonts w:ascii="Cambria" w:hAnsi="Cambria" w:cs="Calibri"/>
@@ -5085,17 +5167,7 @@
                                 <w:sz w:val="20"/>
                                 <w:szCs w:val="20"/>
                               </w:rPr>
-                              <w:t>Abeythilake</w:t>
-                            </w:r>
-                            <w:proofErr w:type="spellEnd"/>
-                            <w:r>
-                              <w:rPr>
-                                <w:rFonts w:ascii="Cambria" w:hAnsi="Cambria" w:cs="Calibri"/>
-                                <w:color w:val="000000"/>
-                                <w:sz w:val="20"/>
-                                <w:szCs w:val="20"/>
-                              </w:rPr>
-                              <w:t>, U. (2022). </w:t>
+                              <w:t>Abeythilake, U. (2022). </w:t>
                             </w:r>
                             <w:r>
                               <w:rPr>
@@ -5242,38 +5314,7 @@
                                 <w:sz w:val="20"/>
                                 <w:szCs w:val="20"/>
                               </w:rPr>
-                              <w:t xml:space="preserve">, 35(2), pp.97–113. </w:t>
-                            </w:r>
-                            <w:proofErr w:type="spellStart"/>
-                            <w:proofErr w:type="gramStart"/>
-                            <w:r>
-                              <w:rPr>
-                                <w:rFonts w:ascii="Cambria" w:hAnsi="Cambria" w:cs="Calibri"/>
-                                <w:color w:val="000000"/>
-                                <w:sz w:val="20"/>
-                                <w:szCs w:val="20"/>
-                              </w:rPr>
-                              <w:t>doi:https</w:t>
-                            </w:r>
-                            <w:proofErr w:type="spellEnd"/>
-                            <w:r>
-                              <w:rPr>
-                                <w:rFonts w:ascii="Cambria" w:hAnsi="Cambria" w:cs="Calibri"/>
-                                <w:color w:val="000000"/>
-                                <w:sz w:val="20"/>
-                                <w:szCs w:val="20"/>
-                              </w:rPr>
-                              <w:t>://doi.org/10.1145/857076.857077</w:t>
-                            </w:r>
-                            <w:proofErr w:type="gramEnd"/>
-                            <w:r>
-                              <w:rPr>
-                                <w:rFonts w:ascii="Cambria" w:hAnsi="Cambria" w:cs="Calibri"/>
-                                <w:color w:val="000000"/>
-                                <w:sz w:val="20"/>
-                                <w:szCs w:val="20"/>
-                              </w:rPr>
-                              <w:t xml:space="preserve"> </w:t>
+                              <w:t xml:space="preserve">, 35(2), pp.97–113. doi:https://doi.org/10.1145/857076.857077 </w:t>
                             </w:r>
                           </w:p>
                           <w:p>
@@ -5517,23 +5558,7 @@
                           </w:p>
                           <w:p>
                             <w:r>
-                              <w:t xml:space="preserve">Chen, E., Huang, R., Chen, H.-S., Tseng, Y.-H. and Li, L.-Y. (2023). </w:t>
-                            </w:r>
-                            <w:proofErr w:type="spellStart"/>
-                            <w:r>
-                              <w:t>GPTutor</w:t>
-                            </w:r>
-                            <w:proofErr w:type="spellEnd"/>
-                            <w:r>
-                              <w:t xml:space="preserve">: A </w:t>
-                            </w:r>
-                            <w:proofErr w:type="spellStart"/>
-                            <w:r>
-                              <w:t>ChatGPT</w:t>
-                            </w:r>
-                            <w:proofErr w:type="spellEnd"/>
-                            <w:r>
-                              <w:t>-Powered Programming Tool for Code Explanation. </w:t>
+                              <w:t>Chen, E., Huang, R., Chen, H.-S., Tseng, Y.-H. and Li, L.-Y. (2023). GPTutor: A ChatGPT-Powered Programming Tool for Code Explanation. </w:t>
                             </w:r>
                             <w:r>
                               <w:rPr>
@@ -5543,20 +5568,7 @@
                               <w:t>Communications in computer and information science</w:t>
                             </w:r>
                             <w:r>
-                              <w:t xml:space="preserve">, pp.321–327. </w:t>
-                            </w:r>
-                            <w:proofErr w:type="spellStart"/>
-                            <w:proofErr w:type="gramStart"/>
-                            <w:r>
-                              <w:t>doi:https</w:t>
-                            </w:r>
-                            <w:proofErr w:type="spellEnd"/>
-                            <w:r>
-                              <w:t>://doi.org/10.1007/978-3-031-36336-8_50</w:t>
-                            </w:r>
-                            <w:proofErr w:type="gramEnd"/>
-                            <w:r>
-                              <w:t xml:space="preserve"> </w:t>
+                              <w:t xml:space="preserve">, pp.321–327. doi:https://doi.org/10.1007/978-3-031-36336-8_50 </w:t>
                             </w:r>
                           </w:p>
                           <w:p>
@@ -5580,7 +5592,6 @@
                                 <w:szCs w:val="20"/>
                               </w:rPr>
                             </w:pPr>
-                            <w:proofErr w:type="spellStart"/>
                             <w:r>
                               <w:rPr>
                                 <w:rFonts w:ascii="Cambria" w:hAnsi="Cambria"/>
@@ -5588,37 +5599,7 @@
                                 <w:sz w:val="20"/>
                                 <w:szCs w:val="20"/>
                               </w:rPr>
-                              <w:t>Chammas</w:t>
-                            </w:r>
-                            <w:proofErr w:type="spellEnd"/>
-                            <w:r>
-                              <w:rPr>
-                                <w:rFonts w:ascii="Cambria" w:hAnsi="Cambria"/>
-                                <w:color w:val="000000"/>
-                                <w:sz w:val="20"/>
-                                <w:szCs w:val="20"/>
-                              </w:rPr>
-                              <w:t xml:space="preserve">, A., Quaresma, M. and </w:t>
-                            </w:r>
-                            <w:proofErr w:type="spellStart"/>
-                            <w:r>
-                              <w:rPr>
-                                <w:rFonts w:ascii="Cambria" w:hAnsi="Cambria"/>
-                                <w:color w:val="000000"/>
-                                <w:sz w:val="20"/>
-                                <w:szCs w:val="20"/>
-                              </w:rPr>
-                              <w:t>Mont’Alvão</w:t>
-                            </w:r>
-                            <w:proofErr w:type="spellEnd"/>
-                            <w:r>
-                              <w:rPr>
-                                <w:rFonts w:ascii="Cambria" w:hAnsi="Cambria"/>
-                                <w:color w:val="000000"/>
-                                <w:sz w:val="20"/>
-                                <w:szCs w:val="20"/>
-                              </w:rPr>
-                              <w:t>, C. (2015) A Closer Look on the User Centred Design. </w:t>
+                              <w:t>Chammas, A., Quaresma, M. and Mont’Alvão, C. (2015) A Closer Look on the User Centred Design. </w:t>
                             </w:r>
                             <w:r>
                               <w:rPr>
@@ -5687,7 +5668,6 @@
                               </w:rPr>
                               <w:t>Choudhary, B. (2023). </w:t>
                             </w:r>
-                            <w:proofErr w:type="spellStart"/>
                             <w:r>
                               <w:rPr>
                                 <w:rFonts w:cs="Calibri"/>
@@ -5695,40 +5675,14 @@
                                 <w:iCs/>
                                 <w:color w:val="000000"/>
                               </w:rPr>
-                              <w:t>Finoit</w:t>
-                            </w:r>
-                            <w:proofErr w:type="spellEnd"/>
+                              <w:t>Finoit Technologies</w:t>
+                            </w:r>
                             <w:r>
                               <w:rPr>
                                 <w:rFonts w:cs="Calibri"/>
-                                <w:i/>
-                                <w:iCs/>
-                                <w:color w:val="000000"/>
-                              </w:rPr>
-                              <w:t xml:space="preserve"> Technologies</w:t>
-                            </w:r>
-                            <w:r>
-                              <w:rPr>
-                                <w:rFonts w:cs="Calibri"/>
-                                <w:color w:val="000000"/>
-                              </w:rPr>
-                              <w:t xml:space="preserve">. [online] </w:t>
-                            </w:r>
-                            <w:proofErr w:type="spellStart"/>
-                            <w:r>
-                              <w:rPr>
-                                <w:rFonts w:cs="Calibri"/>
-                                <w:color w:val="000000"/>
-                              </w:rPr>
-                              <w:t>Finoit</w:t>
-                            </w:r>
-                            <w:proofErr w:type="spellEnd"/>
-                            <w:r>
-                              <w:rPr>
-                                <w:rFonts w:cs="Calibri"/>
-                                <w:color w:val="000000"/>
-                              </w:rPr>
-                              <w:t xml:space="preserve"> Technologies. Available at: </w:t>
+                                <w:color w:val="000000"/>
+                              </w:rPr>
+                              <w:t xml:space="preserve">. [online] Finoit Technologies. Available at: </w:t>
                             </w:r>
                             <w:hyperlink r:id="rId29" w:history="1">
                               <w:r>
@@ -5928,7 +5882,6 @@
                           <w:szCs w:val="20"/>
                         </w:rPr>
                       </w:pPr>
-                      <w:proofErr w:type="spellStart"/>
                       <w:r>
                         <w:rPr>
                           <w:rFonts w:ascii="Cambria" w:hAnsi="Cambria" w:cs="Calibri"/>
@@ -5936,17 +5889,7 @@
                           <w:sz w:val="20"/>
                           <w:szCs w:val="20"/>
                         </w:rPr>
-                        <w:t>Abeythilake</w:t>
-                      </w:r>
-                      <w:proofErr w:type="spellEnd"/>
-                      <w:r>
-                        <w:rPr>
-                          <w:rFonts w:ascii="Cambria" w:hAnsi="Cambria" w:cs="Calibri"/>
-                          <w:color w:val="000000"/>
-                          <w:sz w:val="20"/>
-                          <w:szCs w:val="20"/>
-                        </w:rPr>
-                        <w:t>, U. (2022). </w:t>
+                        <w:t>Abeythilake, U. (2022). </w:t>
                       </w:r>
                       <w:r>
                         <w:rPr>
@@ -6093,38 +6036,7 @@
                           <w:sz w:val="20"/>
                           <w:szCs w:val="20"/>
                         </w:rPr>
-                        <w:t xml:space="preserve">, 35(2), pp.97–113. </w:t>
-                      </w:r>
-                      <w:proofErr w:type="spellStart"/>
-                      <w:proofErr w:type="gramStart"/>
-                      <w:r>
-                        <w:rPr>
-                          <w:rFonts w:ascii="Cambria" w:hAnsi="Cambria" w:cs="Calibri"/>
-                          <w:color w:val="000000"/>
-                          <w:sz w:val="20"/>
-                          <w:szCs w:val="20"/>
-                        </w:rPr>
-                        <w:t>doi:https</w:t>
-                      </w:r>
-                      <w:proofErr w:type="spellEnd"/>
-                      <w:r>
-                        <w:rPr>
-                          <w:rFonts w:ascii="Cambria" w:hAnsi="Cambria" w:cs="Calibri"/>
-                          <w:color w:val="000000"/>
-                          <w:sz w:val="20"/>
-                          <w:szCs w:val="20"/>
-                        </w:rPr>
-                        <w:t>://doi.org/10.1145/857076.857077</w:t>
-                      </w:r>
-                      <w:proofErr w:type="gramEnd"/>
-                      <w:r>
-                        <w:rPr>
-                          <w:rFonts w:ascii="Cambria" w:hAnsi="Cambria" w:cs="Calibri"/>
-                          <w:color w:val="000000"/>
-                          <w:sz w:val="20"/>
-                          <w:szCs w:val="20"/>
-                        </w:rPr>
-                        <w:t xml:space="preserve"> </w:t>
+                        <w:t xml:space="preserve">, 35(2), pp.97–113. doi:https://doi.org/10.1145/857076.857077 </w:t>
                       </w:r>
                     </w:p>
                     <w:p>
@@ -6368,23 +6280,7 @@
                     </w:p>
                     <w:p>
                       <w:r>
-                        <w:t xml:space="preserve">Chen, E., Huang, R., Chen, H.-S., Tseng, Y.-H. and Li, L.-Y. (2023). </w:t>
-                      </w:r>
-                      <w:proofErr w:type="spellStart"/>
-                      <w:r>
-                        <w:t>GPTutor</w:t>
-                      </w:r>
-                      <w:proofErr w:type="spellEnd"/>
-                      <w:r>
-                        <w:t xml:space="preserve">: A </w:t>
-                      </w:r>
-                      <w:proofErr w:type="spellStart"/>
-                      <w:r>
-                        <w:t>ChatGPT</w:t>
-                      </w:r>
-                      <w:proofErr w:type="spellEnd"/>
-                      <w:r>
-                        <w:t>-Powered Programming Tool for Code Explanation. </w:t>
+                        <w:t>Chen, E., Huang, R., Chen, H.-S., Tseng, Y.-H. and Li, L.-Y. (2023). GPTutor: A ChatGPT-Powered Programming Tool for Code Explanation. </w:t>
                       </w:r>
                       <w:r>
                         <w:rPr>
@@ -6394,20 +6290,7 @@
                         <w:t>Communications in computer and information science</w:t>
                       </w:r>
                       <w:r>
-                        <w:t xml:space="preserve">, pp.321–327. </w:t>
-                      </w:r>
-                      <w:proofErr w:type="spellStart"/>
-                      <w:proofErr w:type="gramStart"/>
-                      <w:r>
-                        <w:t>doi:https</w:t>
-                      </w:r>
-                      <w:proofErr w:type="spellEnd"/>
-                      <w:r>
-                        <w:t>://doi.org/10.1007/978-3-031-36336-8_50</w:t>
-                      </w:r>
-                      <w:proofErr w:type="gramEnd"/>
-                      <w:r>
-                        <w:t xml:space="preserve"> </w:t>
+                        <w:t xml:space="preserve">, pp.321–327. doi:https://doi.org/10.1007/978-3-031-36336-8_50 </w:t>
                       </w:r>
                     </w:p>
                     <w:p>
@@ -6431,7 +6314,6 @@
                           <w:szCs w:val="20"/>
                         </w:rPr>
                       </w:pPr>
-                      <w:proofErr w:type="spellStart"/>
                       <w:r>
                         <w:rPr>
                           <w:rFonts w:ascii="Cambria" w:hAnsi="Cambria"/>
@@ -6439,37 +6321,7 @@
                           <w:sz w:val="20"/>
                           <w:szCs w:val="20"/>
                         </w:rPr>
-                        <w:t>Chammas</w:t>
-                      </w:r>
-                      <w:proofErr w:type="spellEnd"/>
-                      <w:r>
-                        <w:rPr>
-                          <w:rFonts w:ascii="Cambria" w:hAnsi="Cambria"/>
-                          <w:color w:val="000000"/>
-                          <w:sz w:val="20"/>
-                          <w:szCs w:val="20"/>
-                        </w:rPr>
-                        <w:t xml:space="preserve">, A., Quaresma, M. and </w:t>
-                      </w:r>
-                      <w:proofErr w:type="spellStart"/>
-                      <w:r>
-                        <w:rPr>
-                          <w:rFonts w:ascii="Cambria" w:hAnsi="Cambria"/>
-                          <w:color w:val="000000"/>
-                          <w:sz w:val="20"/>
-                          <w:szCs w:val="20"/>
-                        </w:rPr>
-                        <w:t>Mont’Alvão</w:t>
-                      </w:r>
-                      <w:proofErr w:type="spellEnd"/>
-                      <w:r>
-                        <w:rPr>
-                          <w:rFonts w:ascii="Cambria" w:hAnsi="Cambria"/>
-                          <w:color w:val="000000"/>
-                          <w:sz w:val="20"/>
-                          <w:szCs w:val="20"/>
-                        </w:rPr>
-                        <w:t>, C. (2015) A Closer Look on the User Centred Design. </w:t>
+                        <w:t>Chammas, A., Quaresma, M. and Mont’Alvão, C. (2015) A Closer Look on the User Centred Design. </w:t>
                       </w:r>
                       <w:r>
                         <w:rPr>
@@ -6538,7 +6390,6 @@
                         </w:rPr>
                         <w:t>Choudhary, B. (2023). </w:t>
                       </w:r>
-                      <w:proofErr w:type="spellStart"/>
                       <w:r>
                         <w:rPr>
                           <w:rFonts w:cs="Calibri"/>
@@ -6546,40 +6397,14 @@
                           <w:iCs/>
                           <w:color w:val="000000"/>
                         </w:rPr>
-                        <w:t>Finoit</w:t>
-                      </w:r>
-                      <w:proofErr w:type="spellEnd"/>
+                        <w:t>Finoit Technologies</w:t>
+                      </w:r>
                       <w:r>
                         <w:rPr>
                           <w:rFonts w:cs="Calibri"/>
-                          <w:i/>
-                          <w:iCs/>
-                          <w:color w:val="000000"/>
-                        </w:rPr>
-                        <w:t xml:space="preserve"> Technologies</w:t>
-                      </w:r>
-                      <w:r>
-                        <w:rPr>
-                          <w:rFonts w:cs="Calibri"/>
-                          <w:color w:val="000000"/>
-                        </w:rPr>
-                        <w:t xml:space="preserve">. [online] </w:t>
-                      </w:r>
-                      <w:proofErr w:type="spellStart"/>
-                      <w:r>
-                        <w:rPr>
-                          <w:rFonts w:cs="Calibri"/>
-                          <w:color w:val="000000"/>
-                        </w:rPr>
-                        <w:t>Finoit</w:t>
-                      </w:r>
-                      <w:proofErr w:type="spellEnd"/>
-                      <w:r>
-                        <w:rPr>
-                          <w:rFonts w:cs="Calibri"/>
-                          <w:color w:val="000000"/>
-                        </w:rPr>
-                        <w:t xml:space="preserve"> Technologies. Available at: </w:t>
+                          <w:color w:val="000000"/>
+                        </w:rPr>
+                        <w:t xml:space="preserve">. [online] Finoit Technologies. Available at: </w:t>
                       </w:r>
                       <w:hyperlink r:id="rId38" w:history="1">
                         <w:r>
@@ -6758,7 +6583,7 @@
         </w:rPr>
         <w:t>References</w:t>
       </w:r>
-      <w:bookmarkEnd w:id="21"/>
+      <w:bookmarkEnd w:id="22"/>
       <w:r>
         <w:rPr>
           <w:rFonts w:ascii="Cambria" w:hAnsi="Cambria"/>
@@ -6965,27 +6790,7 @@
                                 <w:sz w:val="20"/>
                                 <w:szCs w:val="20"/>
                               </w:rPr>
-                              <w:t xml:space="preserve">Dhandapani, S. (2016). Integration of User </w:t>
-                            </w:r>
-                            <w:proofErr w:type="spellStart"/>
-                            <w:r>
-                              <w:rPr>
-                                <w:rFonts w:ascii="Cambria" w:hAnsi="Cambria"/>
-                                <w:color w:val="000000"/>
-                                <w:sz w:val="20"/>
-                                <w:szCs w:val="20"/>
-                              </w:rPr>
-                              <w:t>Centered</w:t>
-                            </w:r>
-                            <w:proofErr w:type="spellEnd"/>
-                            <w:r>
-                              <w:rPr>
-                                <w:rFonts w:ascii="Cambria" w:hAnsi="Cambria"/>
-                                <w:color w:val="000000"/>
-                                <w:sz w:val="20"/>
-                                <w:szCs w:val="20"/>
-                              </w:rPr>
-                              <w:t xml:space="preserve"> Design and Software Development Process. </w:t>
+                              <w:t>Dhandapani, S. (2016). Integration of User Centered Design and Software Development Process. </w:t>
                             </w:r>
                             <w:r>
                               <w:rPr>
@@ -7005,38 +6810,7 @@
                                 <w:sz w:val="20"/>
                                 <w:szCs w:val="20"/>
                               </w:rPr>
-                              <w:t xml:space="preserve">. </w:t>
-                            </w:r>
-                            <w:proofErr w:type="spellStart"/>
-                            <w:proofErr w:type="gramStart"/>
-                            <w:r>
-                              <w:rPr>
-                                <w:rFonts w:ascii="Cambria" w:hAnsi="Cambria"/>
-                                <w:color w:val="000000"/>
-                                <w:sz w:val="20"/>
-                                <w:szCs w:val="20"/>
-                              </w:rPr>
-                              <w:t>doi:https</w:t>
-                            </w:r>
-                            <w:proofErr w:type="spellEnd"/>
-                            <w:r>
-                              <w:rPr>
-                                <w:rFonts w:ascii="Cambria" w:hAnsi="Cambria"/>
-                                <w:color w:val="000000"/>
-                                <w:sz w:val="20"/>
-                                <w:szCs w:val="20"/>
-                              </w:rPr>
-                              <w:t>://doi.org/10.1109/iemcon.2016.7746075</w:t>
-                            </w:r>
-                            <w:proofErr w:type="gramEnd"/>
-                            <w:r>
-                              <w:rPr>
-                                <w:rFonts w:ascii="Cambria" w:hAnsi="Cambria"/>
-                                <w:color w:val="000000"/>
-                                <w:sz w:val="20"/>
-                                <w:szCs w:val="20"/>
-                              </w:rPr>
-                              <w:t xml:space="preserve"> </w:t>
+                              <w:t xml:space="preserve">. doi:https://doi.org/10.1109/iemcon.2016.7746075 </w:t>
                             </w:r>
                           </w:p>
                           <w:p>
@@ -7210,7 +6984,6 @@
                                 <w:szCs w:val="20"/>
                               </w:rPr>
                             </w:pPr>
-                            <w:proofErr w:type="spellStart"/>
                             <w:r>
                               <w:rPr>
                                 <w:rFonts w:ascii="Cambria" w:hAnsi="Cambria" w:cs="Calibri"/>
@@ -7218,17 +6991,7 @@
                                 <w:sz w:val="20"/>
                                 <w:szCs w:val="20"/>
                               </w:rPr>
-                              <w:t>Gerste</w:t>
-                            </w:r>
-                            <w:proofErr w:type="spellEnd"/>
-                            <w:r>
-                              <w:rPr>
-                                <w:rFonts w:ascii="Cambria" w:hAnsi="Cambria" w:cs="Calibri"/>
-                                <w:color w:val="000000"/>
-                                <w:sz w:val="20"/>
-                                <w:szCs w:val="20"/>
-                              </w:rPr>
-                              <w:t>, P.</w:t>
+                              <w:t>Gerste, P.</w:t>
                             </w:r>
                             <w:r>
                               <w:rPr>
@@ -7330,21 +7093,8 @@
                                 <w:sz w:val="20"/>
                                 <w:szCs w:val="20"/>
                               </w:rPr>
-                              <w:t xml:space="preserve">Developing in a </w:t>
-                            </w:r>
-                            <w:proofErr w:type="spellStart"/>
-                            <w:r>
-                              <w:rPr>
-                                <w:rFonts w:ascii="Cambria" w:hAnsi="Cambria" w:cs="Calibri"/>
-                                <w:i/>
-                                <w:iCs/>
-                                <w:color w:val="000000"/>
-                                <w:sz w:val="20"/>
-                                <w:szCs w:val="20"/>
-                              </w:rPr>
-                              <w:t>codespace</w:t>
-                            </w:r>
-                            <w:proofErr w:type="spellEnd"/>
+                              <w:t>Developing in a codespace</w:t>
+                            </w:r>
                             <w:r>
                               <w:rPr>
                                 <w:rFonts w:ascii="Cambria" w:hAnsi="Cambria" w:cs="Calibri"/>
@@ -7405,43 +7155,14 @@
                                 <w:lang w:eastAsia="en-GB"/>
                               </w:rPr>
                             </w:pPr>
-                            <w:proofErr w:type="spellStart"/>
                             <w:r>
                               <w:rPr>
                                 <w:rFonts w:eastAsia="Times New Roman" w:cs="Calibri"/>
                                 <w:color w:val="000000"/>
                                 <w:lang w:eastAsia="en-GB"/>
                               </w:rPr>
-                              <w:t>Guiard</w:t>
-                            </w:r>
-                            <w:proofErr w:type="spellEnd"/>
-                            <w:r>
-                              <w:rPr>
-                                <w:rFonts w:eastAsia="Times New Roman" w:cs="Calibri"/>
-                                <w:color w:val="000000"/>
-                                <w:lang w:eastAsia="en-GB"/>
-                              </w:rPr>
-                              <w:t xml:space="preserve">, Y. and </w:t>
-                            </w:r>
-                            <w:proofErr w:type="spellStart"/>
-                            <w:r>
-                              <w:rPr>
-                                <w:rFonts w:eastAsia="Times New Roman" w:cs="Calibri"/>
-                                <w:color w:val="000000"/>
-                                <w:lang w:eastAsia="en-GB"/>
-                              </w:rPr>
-                              <w:t>Olafsdottir</w:t>
-                            </w:r>
-                            <w:proofErr w:type="spellEnd"/>
-                            <w:r>
-                              <w:rPr>
-                                <w:rFonts w:eastAsia="Times New Roman" w:cs="Calibri"/>
-                                <w:color w:val="000000"/>
-                                <w:lang w:eastAsia="en-GB"/>
-                              </w:rPr>
-                              <w:t>, H.B. (2011). On the Measurement of Movement Difficulty in the Standard Approach to Fitts’ Law. </w:t>
-                            </w:r>
-                            <w:proofErr w:type="spellStart"/>
+                              <w:t>Guiard, Y. and Olafsdottir, H.B. (2011). On the Measurement of Movement Difficulty in the Standard Approach to Fitts’ Law. </w:t>
+                            </w:r>
                             <w:r>
                               <w:rPr>
                                 <w:rFonts w:eastAsia="Times New Roman" w:cs="Calibri"/>
@@ -7450,65 +7171,16 @@
                                 <w:color w:val="000000"/>
                                 <w:lang w:eastAsia="en-GB"/>
                               </w:rPr>
-                              <w:t>PLoS</w:t>
-                            </w:r>
-                            <w:proofErr w:type="spellEnd"/>
+                              <w:t>PLoS ONE</w:t>
+                            </w:r>
                             <w:r>
                               <w:rPr>
                                 <w:rFonts w:eastAsia="Times New Roman" w:cs="Calibri"/>
-                                <w:i/>
-                                <w:iCs/>
                                 <w:color w:val="000000"/>
                                 <w:lang w:eastAsia="en-GB"/>
                               </w:rPr>
-                              <w:t xml:space="preserve"> ONE</w:t>
-                            </w:r>
-                            <w:r>
-                              <w:rPr>
-                                <w:rFonts w:eastAsia="Times New Roman" w:cs="Calibri"/>
-                                <w:color w:val="000000"/>
-                                <w:lang w:eastAsia="en-GB"/>
-                              </w:rPr>
-                              <w:t xml:space="preserve">, 6(10), </w:t>
-                            </w:r>
-                            <w:proofErr w:type="gramStart"/>
-                            <w:r>
-                              <w:rPr>
-                                <w:rFonts w:eastAsia="Times New Roman" w:cs="Calibri"/>
-                                <w:color w:val="000000"/>
-                                <w:lang w:eastAsia="en-GB"/>
-                              </w:rPr>
-                              <w:t>p.e</w:t>
-                            </w:r>
-                            <w:proofErr w:type="gramEnd"/>
-                            <w:r>
-                              <w:rPr>
-                                <w:rFonts w:eastAsia="Times New Roman" w:cs="Calibri"/>
-                                <w:color w:val="000000"/>
-                                <w:lang w:eastAsia="en-GB"/>
-                              </w:rPr>
-                              <w:t xml:space="preserve">24389. </w:t>
-                            </w:r>
-                            <w:proofErr w:type="spellStart"/>
-                            <w:proofErr w:type="gramStart"/>
-                            <w:r>
-                              <w:rPr>
-                                <w:rFonts w:eastAsia="Times New Roman" w:cs="Calibri"/>
-                                <w:color w:val="000000"/>
-                                <w:lang w:eastAsia="en-GB"/>
-                              </w:rPr>
-                              <w:t>doi:https</w:t>
-                            </w:r>
-                            <w:proofErr w:type="spellEnd"/>
-                            <w:r>
-                              <w:rPr>
-                                <w:rFonts w:eastAsia="Times New Roman" w:cs="Calibri"/>
-                                <w:color w:val="000000"/>
-                                <w:lang w:eastAsia="en-GB"/>
-                              </w:rPr>
-                              <w:t>://doi.org/10.1371/journal.pone.0024389</w:t>
-                            </w:r>
-                            <w:proofErr w:type="gramEnd"/>
+                              <w:t>, 6(10), p.e24389. doi:https://doi.org/10.1371/journal.pone.0024389</w:t>
+                            </w:r>
                           </w:p>
                           <w:p>
                             <w:pPr>
@@ -7526,25 +7198,7 @@
                                 <w:color w:val="000000"/>
                                 <w:szCs w:val="27"/>
                               </w:rPr>
-                              <w:t xml:space="preserve">Hao, J. and Ho, T.K. (2019). Machine Learning Made Easy: A Review of </w:t>
-                            </w:r>
-                            <w:proofErr w:type="spellStart"/>
-                            <w:r>
-                              <w:rPr>
-                                <w:rFonts w:cs="Calibri"/>
-                                <w:color w:val="000000"/>
-                                <w:szCs w:val="27"/>
-                              </w:rPr>
-                              <w:t>Scikit</w:t>
-                            </w:r>
-                            <w:proofErr w:type="spellEnd"/>
-                            <w:r>
-                              <w:rPr>
-                                <w:rFonts w:cs="Calibri"/>
-                                <w:color w:val="000000"/>
-                                <w:szCs w:val="27"/>
-                              </w:rPr>
-                              <w:t>-learn Package in Python Programming Language. </w:t>
+                              <w:t>Hao, J. and Ho, T.K. (2019). Machine Learning Made Easy: A Review of Scikit-learn Package in Python Programming Language. </w:t>
                             </w:r>
                             <w:r>
                               <w:rPr>
@@ -7554,58 +7208,16 @@
                                 <w:color w:val="000000"/>
                                 <w:szCs w:val="27"/>
                               </w:rPr>
-                              <w:t xml:space="preserve">Journal of Educational and </w:t>
-                            </w:r>
-                            <w:proofErr w:type="spellStart"/>
+                              <w:t>Journal of Educational and Behavioral Statistics</w:t>
+                            </w:r>
                             <w:r>
                               <w:rPr>
                                 <w:rFonts w:cs="Calibri"/>
-                                <w:i/>
-                                <w:iCs/>
                                 <w:color w:val="000000"/>
                                 <w:szCs w:val="27"/>
                               </w:rPr>
-                              <w:t>Behavioral</w:t>
-                            </w:r>
-                            <w:proofErr w:type="spellEnd"/>
-                            <w:r>
-                              <w:rPr>
-                                <w:rFonts w:cs="Calibri"/>
-                                <w:i/>
-                                <w:iCs/>
-                                <w:color w:val="000000"/>
-                                <w:szCs w:val="27"/>
-                              </w:rPr>
-                              <w:t xml:space="preserve"> Statistics</w:t>
-                            </w:r>
-                            <w:r>
-                              <w:rPr>
-                                <w:rFonts w:cs="Calibri"/>
-                                <w:color w:val="000000"/>
-                                <w:szCs w:val="27"/>
-                              </w:rPr>
-                              <w:t xml:space="preserve">, 44(3), p.107699861983224. </w:t>
-                            </w:r>
-                            <w:proofErr w:type="spellStart"/>
-                            <w:proofErr w:type="gramStart"/>
-                            <w:r>
-                              <w:rPr>
-                                <w:rFonts w:cs="Calibri"/>
-                                <w:color w:val="000000"/>
-                                <w:szCs w:val="27"/>
-                              </w:rPr>
-                              <w:t>doi:https</w:t>
-                            </w:r>
-                            <w:proofErr w:type="spellEnd"/>
-                            <w:r>
-                              <w:rPr>
-                                <w:rFonts w:cs="Calibri"/>
-                                <w:color w:val="000000"/>
-                                <w:szCs w:val="27"/>
-                              </w:rPr>
-                              <w:t>://doi.org/10.3102/1076998619832248</w:t>
-                            </w:r>
-                            <w:proofErr w:type="gramEnd"/>
+                              <w:t>, 44(3), p.107699861983224. doi:https://doi.org/10.3102/1076998619832248</w:t>
+                            </w:r>
                           </w:p>
                           <w:p>
                             <w:pPr>
@@ -7809,7 +7421,6 @@
                         </w:rPr>
                         <w:t xml:space="preserve">Dhandapani, S. (2016). Integration of User </w:t>
                       </w:r>
-                      <w:proofErr w:type="spellStart"/>
                       <w:r>
                         <w:rPr>
                           <w:rFonts w:ascii="Cambria" w:hAnsi="Cambria"/>
@@ -7817,17 +7428,7 @@
                           <w:sz w:val="20"/>
                           <w:szCs w:val="20"/>
                         </w:rPr>
-                        <w:t>Centered</w:t>
-                      </w:r>
-                      <w:proofErr w:type="spellEnd"/>
-                      <w:r>
-                        <w:rPr>
-                          <w:rFonts w:ascii="Cambria" w:hAnsi="Cambria"/>
-                          <w:color w:val="000000"/>
-                          <w:sz w:val="20"/>
-                          <w:szCs w:val="20"/>
-                        </w:rPr>
-                        <w:t xml:space="preserve"> Design and Software Development Process. </w:t>
+                        <w:t>Centered Design and Software Development Process. </w:t>
                       </w:r>
                       <w:r>
                         <w:rPr>
@@ -7849,8 +7450,6 @@
                         </w:rPr>
                         <w:t xml:space="preserve">. </w:t>
                       </w:r>
-                      <w:proofErr w:type="spellStart"/>
-                      <w:proofErr w:type="gramStart"/>
                       <w:r>
                         <w:rPr>
                           <w:rFonts w:ascii="Cambria" w:hAnsi="Cambria"/>
@@ -7858,27 +7457,7 @@
                           <w:sz w:val="20"/>
                           <w:szCs w:val="20"/>
                         </w:rPr>
-                        <w:t>doi:https</w:t>
-                      </w:r>
-                      <w:proofErr w:type="spellEnd"/>
-                      <w:r>
-                        <w:rPr>
-                          <w:rFonts w:ascii="Cambria" w:hAnsi="Cambria"/>
-                          <w:color w:val="000000"/>
-                          <w:sz w:val="20"/>
-                          <w:szCs w:val="20"/>
-                        </w:rPr>
-                        <w:t>://doi.org/10.1109/iemcon.2016.7746075</w:t>
-                      </w:r>
-                      <w:proofErr w:type="gramEnd"/>
-                      <w:r>
-                        <w:rPr>
-                          <w:rFonts w:ascii="Cambria" w:hAnsi="Cambria"/>
-                          <w:color w:val="000000"/>
-                          <w:sz w:val="20"/>
-                          <w:szCs w:val="20"/>
-                        </w:rPr>
-                        <w:t xml:space="preserve"> </w:t>
+                        <w:t xml:space="preserve">doi:https://doi.org/10.1109/iemcon.2016.7746075 </w:t>
                       </w:r>
                     </w:p>
                     <w:p>
@@ -8052,7 +7631,6 @@
                           <w:szCs w:val="20"/>
                         </w:rPr>
                       </w:pPr>
-                      <w:proofErr w:type="spellStart"/>
                       <w:r>
                         <w:rPr>
                           <w:rFonts w:ascii="Cambria" w:hAnsi="Cambria" w:cs="Calibri"/>
@@ -8060,17 +7638,7 @@
                           <w:sz w:val="20"/>
                           <w:szCs w:val="20"/>
                         </w:rPr>
-                        <w:t>Gerste</w:t>
-                      </w:r>
-                      <w:proofErr w:type="spellEnd"/>
-                      <w:r>
-                        <w:rPr>
-                          <w:rFonts w:ascii="Cambria" w:hAnsi="Cambria" w:cs="Calibri"/>
-                          <w:color w:val="000000"/>
-                          <w:sz w:val="20"/>
-                          <w:szCs w:val="20"/>
-                        </w:rPr>
-                        <w:t>, P.</w:t>
+                        <w:t>Gerste, P.</w:t>
                       </w:r>
                       <w:r>
                         <w:rPr>
@@ -8172,21 +7740,8 @@
                           <w:sz w:val="20"/>
                           <w:szCs w:val="20"/>
                         </w:rPr>
-                        <w:t xml:space="preserve">Developing in a </w:t>
-                      </w:r>
-                      <w:proofErr w:type="spellStart"/>
-                      <w:r>
-                        <w:rPr>
-                          <w:rFonts w:ascii="Cambria" w:hAnsi="Cambria" w:cs="Calibri"/>
-                          <w:i/>
-                          <w:iCs/>
-                          <w:color w:val="000000"/>
-                          <w:sz w:val="20"/>
-                          <w:szCs w:val="20"/>
-                        </w:rPr>
-                        <w:t>codespace</w:t>
-                      </w:r>
-                      <w:proofErr w:type="spellEnd"/>
+                        <w:t>Developing in a codespace</w:t>
+                      </w:r>
                       <w:r>
                         <w:rPr>
                           <w:rFonts w:ascii="Cambria" w:hAnsi="Cambria" w:cs="Calibri"/>
@@ -8247,43 +7802,14 @@
                           <w:lang w:eastAsia="en-GB"/>
                         </w:rPr>
                       </w:pPr>
-                      <w:proofErr w:type="spellStart"/>
                       <w:r>
                         <w:rPr>
                           <w:rFonts w:eastAsia="Times New Roman" w:cs="Calibri"/>
                           <w:color w:val="000000"/>
                           <w:lang w:eastAsia="en-GB"/>
                         </w:rPr>
-                        <w:t>Guiard</w:t>
-                      </w:r>
-                      <w:proofErr w:type="spellEnd"/>
-                      <w:r>
-                        <w:rPr>
-                          <w:rFonts w:eastAsia="Times New Roman" w:cs="Calibri"/>
-                          <w:color w:val="000000"/>
-                          <w:lang w:eastAsia="en-GB"/>
-                        </w:rPr>
-                        <w:t xml:space="preserve">, Y. and </w:t>
-                      </w:r>
-                      <w:proofErr w:type="spellStart"/>
-                      <w:r>
-                        <w:rPr>
-                          <w:rFonts w:eastAsia="Times New Roman" w:cs="Calibri"/>
-                          <w:color w:val="000000"/>
-                          <w:lang w:eastAsia="en-GB"/>
-                        </w:rPr>
-                        <w:t>Olafsdottir</w:t>
-                      </w:r>
-                      <w:proofErr w:type="spellEnd"/>
-                      <w:r>
-                        <w:rPr>
-                          <w:rFonts w:eastAsia="Times New Roman" w:cs="Calibri"/>
-                          <w:color w:val="000000"/>
-                          <w:lang w:eastAsia="en-GB"/>
-                        </w:rPr>
-                        <w:t>, H.B. (2011). On the Measurement of Movement Difficulty in the Standard Approach to Fitts’ Law. </w:t>
-                      </w:r>
-                      <w:proofErr w:type="spellStart"/>
+                        <w:t>Guiard, Y. and Olafsdottir, H.B. (2011). On the Measurement of Movement Difficulty in the Standard Approach to Fitts’ Law. </w:t>
+                      </w:r>
                       <w:r>
                         <w:rPr>
                           <w:rFonts w:eastAsia="Times New Roman" w:cs="Calibri"/>
@@ -8292,65 +7818,16 @@
                           <w:color w:val="000000"/>
                           <w:lang w:eastAsia="en-GB"/>
                         </w:rPr>
-                        <w:t>PLoS</w:t>
-                      </w:r>
-                      <w:proofErr w:type="spellEnd"/>
+                        <w:t>PLoS ONE</w:t>
+                      </w:r>
                       <w:r>
                         <w:rPr>
                           <w:rFonts w:eastAsia="Times New Roman" w:cs="Calibri"/>
-                          <w:i/>
-                          <w:iCs/>
                           <w:color w:val="000000"/>
                           <w:lang w:eastAsia="en-GB"/>
                         </w:rPr>
-                        <w:t xml:space="preserve"> ONE</w:t>
-                      </w:r>
-                      <w:r>
-                        <w:rPr>
-                          <w:rFonts w:eastAsia="Times New Roman" w:cs="Calibri"/>
-                          <w:color w:val="000000"/>
-                          <w:lang w:eastAsia="en-GB"/>
-                        </w:rPr>
-                        <w:t xml:space="preserve">, 6(10), </w:t>
-                      </w:r>
-                      <w:proofErr w:type="gramStart"/>
-                      <w:r>
-                        <w:rPr>
-                          <w:rFonts w:eastAsia="Times New Roman" w:cs="Calibri"/>
-                          <w:color w:val="000000"/>
-                          <w:lang w:eastAsia="en-GB"/>
-                        </w:rPr>
-                        <w:t>p.e</w:t>
-                      </w:r>
-                      <w:proofErr w:type="gramEnd"/>
-                      <w:r>
-                        <w:rPr>
-                          <w:rFonts w:eastAsia="Times New Roman" w:cs="Calibri"/>
-                          <w:color w:val="000000"/>
-                          <w:lang w:eastAsia="en-GB"/>
-                        </w:rPr>
-                        <w:t xml:space="preserve">24389. </w:t>
-                      </w:r>
-                      <w:proofErr w:type="spellStart"/>
-                      <w:proofErr w:type="gramStart"/>
-                      <w:r>
-                        <w:rPr>
-                          <w:rFonts w:eastAsia="Times New Roman" w:cs="Calibri"/>
-                          <w:color w:val="000000"/>
-                          <w:lang w:eastAsia="en-GB"/>
-                        </w:rPr>
-                        <w:t>doi:https</w:t>
-                      </w:r>
-                      <w:proofErr w:type="spellEnd"/>
-                      <w:r>
-                        <w:rPr>
-                          <w:rFonts w:eastAsia="Times New Roman" w:cs="Calibri"/>
-                          <w:color w:val="000000"/>
-                          <w:lang w:eastAsia="en-GB"/>
-                        </w:rPr>
-                        <w:t>://doi.org/10.1371/journal.pone.0024389</w:t>
-                      </w:r>
-                      <w:proofErr w:type="gramEnd"/>
+                        <w:t>, 6(10), p.e24389. doi:https://doi.org/10.1371/journal.pone.0024389</w:t>
+                      </w:r>
                     </w:p>
                     <w:p>
                       <w:pPr>
@@ -8368,25 +7845,7 @@
                           <w:color w:val="000000"/>
                           <w:szCs w:val="27"/>
                         </w:rPr>
-                        <w:t xml:space="preserve">Hao, J. and Ho, T.K. (2019). Machine Learning Made Easy: A Review of </w:t>
-                      </w:r>
-                      <w:proofErr w:type="spellStart"/>
-                      <w:r>
-                        <w:rPr>
-                          <w:rFonts w:cs="Calibri"/>
-                          <w:color w:val="000000"/>
-                          <w:szCs w:val="27"/>
-                        </w:rPr>
-                        <w:t>Scikit</w:t>
-                      </w:r>
-                      <w:proofErr w:type="spellEnd"/>
-                      <w:r>
-                        <w:rPr>
-                          <w:rFonts w:cs="Calibri"/>
-                          <w:color w:val="000000"/>
-                          <w:szCs w:val="27"/>
-                        </w:rPr>
-                        <w:t>-learn Package in Python Programming Language. </w:t>
+                        <w:t>Hao, J. and Ho, T.K. (2019). Machine Learning Made Easy: A Review of Scikit-learn Package in Python Programming Language. </w:t>
                       </w:r>
                       <w:r>
                         <w:rPr>
@@ -8396,58 +7855,16 @@
                           <w:color w:val="000000"/>
                           <w:szCs w:val="27"/>
                         </w:rPr>
-                        <w:t xml:space="preserve">Journal of Educational and </w:t>
-                      </w:r>
-                      <w:proofErr w:type="spellStart"/>
+                        <w:t>Journal of Educational and Behavioral Statistics</w:t>
+                      </w:r>
                       <w:r>
                         <w:rPr>
                           <w:rFonts w:cs="Calibri"/>
-                          <w:i/>
-                          <w:iCs/>
                           <w:color w:val="000000"/>
                           <w:szCs w:val="27"/>
                         </w:rPr>
-                        <w:t>Behavioral</w:t>
-                      </w:r>
-                      <w:proofErr w:type="spellEnd"/>
-                      <w:r>
-                        <w:rPr>
-                          <w:rFonts w:cs="Calibri"/>
-                          <w:i/>
-                          <w:iCs/>
-                          <w:color w:val="000000"/>
-                          <w:szCs w:val="27"/>
-                        </w:rPr>
-                        <w:t xml:space="preserve"> Statistics</w:t>
-                      </w:r>
-                      <w:r>
-                        <w:rPr>
-                          <w:rFonts w:cs="Calibri"/>
-                          <w:color w:val="000000"/>
-                          <w:szCs w:val="27"/>
-                        </w:rPr>
-                        <w:t xml:space="preserve">, 44(3), p.107699861983224. </w:t>
-                      </w:r>
-                      <w:proofErr w:type="spellStart"/>
-                      <w:proofErr w:type="gramStart"/>
-                      <w:r>
-                        <w:rPr>
-                          <w:rFonts w:cs="Calibri"/>
-                          <w:color w:val="000000"/>
-                          <w:szCs w:val="27"/>
-                        </w:rPr>
-                        <w:t>doi:https</w:t>
-                      </w:r>
-                      <w:proofErr w:type="spellEnd"/>
-                      <w:r>
-                        <w:rPr>
-                          <w:rFonts w:cs="Calibri"/>
-                          <w:color w:val="000000"/>
-                          <w:szCs w:val="27"/>
-                        </w:rPr>
-                        <w:t>://doi.org/10.3102/1076998619832248</w:t>
-                      </w:r>
-                      <w:proofErr w:type="gramEnd"/>
+                        <w:t>, 44(3), p.107699861983224. doi:https://doi.org/10.3102/1076998619832248</w:t>
+                      </w:r>
                     </w:p>
                     <w:p>
                       <w:pPr>
@@ -8627,7 +8044,6 @@
                                 <w:szCs w:val="20"/>
                               </w:rPr>
                             </w:pPr>
-                            <w:proofErr w:type="spellStart"/>
                             <w:r>
                               <w:rPr>
                                 <w:rFonts w:ascii="Cambria" w:hAnsi="Cambria"/>
@@ -8635,17 +8051,7 @@
                                 <w:sz w:val="20"/>
                                 <w:szCs w:val="20"/>
                               </w:rPr>
-                              <w:t>Hoory</w:t>
-                            </w:r>
-                            <w:proofErr w:type="spellEnd"/>
-                            <w:r>
-                              <w:rPr>
-                                <w:rFonts w:ascii="Cambria" w:hAnsi="Cambria"/>
-                                <w:color w:val="000000"/>
-                                <w:sz w:val="20"/>
-                                <w:szCs w:val="20"/>
-                              </w:rPr>
-                              <w:t>, L. (2023) </w:t>
+                              <w:t>Hoory, L. (2023) </w:t>
                             </w:r>
                             <w:r>
                               <w:rPr>
@@ -8807,19 +8213,11 @@
                                 <w:lang w:eastAsia="en-GB"/>
                               </w:rPr>
                             </w:pPr>
-                            <w:proofErr w:type="spellStart"/>
                             <w:r>
                               <w:rPr>
                                 <w:lang w:eastAsia="en-GB"/>
                               </w:rPr>
-                              <w:t>Kafesu</w:t>
-                            </w:r>
-                            <w:proofErr w:type="spellEnd"/>
-                            <w:r>
-                              <w:rPr>
-                                <w:lang w:eastAsia="en-GB"/>
-                              </w:rPr>
-                              <w:t>, A. (2023). </w:t>
+                              <w:t>Kafesu, A. (2023). </w:t>
                             </w:r>
                             <w:r>
                               <w:rPr>
@@ -8827,45 +8225,13 @@
                                 <w:iCs/>
                                 <w:lang w:eastAsia="en-GB"/>
                               </w:rPr>
-                              <w:t xml:space="preserve">VS Code vs. </w:t>
-                            </w:r>
-                            <w:proofErr w:type="spellStart"/>
-                            <w:r>
-                              <w:rPr>
-                                <w:i/>
-                                <w:iCs/>
+                              <w:t>VS Code vs. Pycharm: The Best IDE for Python</w:t>
+                            </w:r>
+                            <w:r>
+                              <w:rPr>
                                 <w:lang w:eastAsia="en-GB"/>
                               </w:rPr>
-                              <w:t>Pycharm</w:t>
-                            </w:r>
-                            <w:proofErr w:type="spellEnd"/>
-                            <w:r>
-                              <w:rPr>
-                                <w:i/>
-                                <w:iCs/>
-                                <w:lang w:eastAsia="en-GB"/>
-                              </w:rPr>
-                              <w:t>: The Best IDE for Python</w:t>
-                            </w:r>
-                            <w:r>
-                              <w:rPr>
-                                <w:lang w:eastAsia="en-GB"/>
-                              </w:rPr>
-                              <w:t xml:space="preserve">. [online] </w:t>
-                            </w:r>
-                            <w:proofErr w:type="spellStart"/>
-                            <w:r>
-                              <w:rPr>
-                                <w:lang w:eastAsia="en-GB"/>
-                              </w:rPr>
-                              <w:t>Geekflare</w:t>
-                            </w:r>
-                            <w:proofErr w:type="spellEnd"/>
-                            <w:r>
-                              <w:rPr>
-                                <w:lang w:eastAsia="en-GB"/>
-                              </w:rPr>
-                              <w:t xml:space="preserve">. Available at: </w:t>
+                              <w:t xml:space="preserve">. [online] Geekflare. Available at: </w:t>
                             </w:r>
                             <w:hyperlink r:id="rId57" w:history="1">
                               <w:r>
@@ -9089,27 +8455,7 @@
                                 <w:sz w:val="20"/>
                                 <w:szCs w:val="20"/>
                               </w:rPr>
-                              <w:t xml:space="preserve">Kumar, A., </w:t>
-                            </w:r>
-                            <w:proofErr w:type="spellStart"/>
-                            <w:r>
-                              <w:rPr>
-                                <w:rFonts w:ascii="Cambria" w:hAnsi="Cambria" w:cs="Calibri"/>
-                                <w:color w:val="000000"/>
-                                <w:sz w:val="20"/>
-                                <w:szCs w:val="20"/>
-                              </w:rPr>
-                              <w:t>Kosinov</w:t>
-                            </w:r>
-                            <w:proofErr w:type="spellEnd"/>
-                            <w:r>
-                              <w:rPr>
-                                <w:rFonts w:ascii="Cambria" w:hAnsi="Cambria" w:cs="Calibri"/>
-                                <w:color w:val="000000"/>
-                                <w:sz w:val="20"/>
-                                <w:szCs w:val="20"/>
-                              </w:rPr>
-                              <w:t xml:space="preserve">, R., Pavlova, O. (2024). </w:t>
+                              <w:t xml:space="preserve">Kumar, A., Kosinov, R., Pavlova, O. (2024). </w:t>
                             </w:r>
                             <w:r>
                               <w:rPr>
@@ -9174,7 +8520,6 @@
                                 <w:szCs w:val="20"/>
                               </w:rPr>
                             </w:pPr>
-                            <w:proofErr w:type="spellStart"/>
                             <w:r>
                               <w:rPr>
                                 <w:rFonts w:ascii="Cambria" w:hAnsi="Cambria" w:cs="Calibri"/>
@@ -9182,17 +8527,7 @@
                                 <w:sz w:val="20"/>
                                 <w:szCs w:val="20"/>
                               </w:rPr>
-                              <w:t>Laja</w:t>
-                            </w:r>
-                            <w:proofErr w:type="spellEnd"/>
-                            <w:r>
-                              <w:rPr>
-                                <w:rFonts w:ascii="Cambria" w:hAnsi="Cambria" w:cs="Calibri"/>
-                                <w:color w:val="000000"/>
-                                <w:sz w:val="20"/>
-                                <w:szCs w:val="20"/>
-                              </w:rPr>
-                              <w:t xml:space="preserve">, P. (2022) </w:t>
+                              <w:t xml:space="preserve">Laja, P. (2022) </w:t>
                             </w:r>
                             <w:r>
                               <w:rPr>
@@ -9377,7 +8712,6 @@
                           <w:szCs w:val="20"/>
                         </w:rPr>
                       </w:pPr>
-                      <w:proofErr w:type="spellStart"/>
                       <w:r>
                         <w:rPr>
                           <w:rFonts w:ascii="Cambria" w:hAnsi="Cambria"/>
@@ -9385,17 +8719,7 @@
                           <w:sz w:val="20"/>
                           <w:szCs w:val="20"/>
                         </w:rPr>
-                        <w:t>Hoory</w:t>
-                      </w:r>
-                      <w:proofErr w:type="spellEnd"/>
-                      <w:r>
-                        <w:rPr>
-                          <w:rFonts w:ascii="Cambria" w:hAnsi="Cambria"/>
-                          <w:color w:val="000000"/>
-                          <w:sz w:val="20"/>
-                          <w:szCs w:val="20"/>
-                        </w:rPr>
-                        <w:t>, L. (2023) </w:t>
+                        <w:t>Hoory, L. (2023) </w:t>
                       </w:r>
                       <w:r>
                         <w:rPr>
@@ -9557,19 +8881,11 @@
                           <w:lang w:eastAsia="en-GB"/>
                         </w:rPr>
                       </w:pPr>
-                      <w:proofErr w:type="spellStart"/>
                       <w:r>
                         <w:rPr>
                           <w:lang w:eastAsia="en-GB"/>
                         </w:rPr>
-                        <w:t>Kafesu</w:t>
-                      </w:r>
-                      <w:proofErr w:type="spellEnd"/>
-                      <w:r>
-                        <w:rPr>
-                          <w:lang w:eastAsia="en-GB"/>
-                        </w:rPr>
-                        <w:t>, A. (2023). </w:t>
+                        <w:t>Kafesu, A. (2023). </w:t>
                       </w:r>
                       <w:r>
                         <w:rPr>
@@ -9577,45 +8893,13 @@
                           <w:iCs/>
                           <w:lang w:eastAsia="en-GB"/>
                         </w:rPr>
-                        <w:t xml:space="preserve">VS Code vs. </w:t>
-                      </w:r>
-                      <w:proofErr w:type="spellStart"/>
-                      <w:r>
-                        <w:rPr>
-                          <w:i/>
-                          <w:iCs/>
+                        <w:t>VS Code vs. Pycharm: The Best IDE for Python</w:t>
+                      </w:r>
+                      <w:r>
+                        <w:rPr>
                           <w:lang w:eastAsia="en-GB"/>
                         </w:rPr>
-                        <w:t>Pycharm</w:t>
-                      </w:r>
-                      <w:proofErr w:type="spellEnd"/>
-                      <w:r>
-                        <w:rPr>
-                          <w:i/>
-                          <w:iCs/>
-                          <w:lang w:eastAsia="en-GB"/>
-                        </w:rPr>
-                        <w:t>: The Best IDE for Python</w:t>
-                      </w:r>
-                      <w:r>
-                        <w:rPr>
-                          <w:lang w:eastAsia="en-GB"/>
-                        </w:rPr>
-                        <w:t xml:space="preserve">. [online] </w:t>
-                      </w:r>
-                      <w:proofErr w:type="spellStart"/>
-                      <w:r>
-                        <w:rPr>
-                          <w:lang w:eastAsia="en-GB"/>
-                        </w:rPr>
-                        <w:t>Geekflare</w:t>
-                      </w:r>
-                      <w:proofErr w:type="spellEnd"/>
-                      <w:r>
-                        <w:rPr>
-                          <w:lang w:eastAsia="en-GB"/>
-                        </w:rPr>
-                        <w:t xml:space="preserve">. Available at: </w:t>
+                        <w:t xml:space="preserve">. [online] Geekflare. Available at: </w:t>
                       </w:r>
                       <w:hyperlink r:id="rId67" w:history="1">
                         <w:r>
@@ -9839,27 +9123,7 @@
                           <w:sz w:val="20"/>
                           <w:szCs w:val="20"/>
                         </w:rPr>
-                        <w:t xml:space="preserve">Kumar, A., </w:t>
-                      </w:r>
-                      <w:proofErr w:type="spellStart"/>
-                      <w:r>
-                        <w:rPr>
-                          <w:rFonts w:ascii="Cambria" w:hAnsi="Cambria" w:cs="Calibri"/>
-                          <w:color w:val="000000"/>
-                          <w:sz w:val="20"/>
-                          <w:szCs w:val="20"/>
-                        </w:rPr>
-                        <w:t>Kosinov</w:t>
-                      </w:r>
-                      <w:proofErr w:type="spellEnd"/>
-                      <w:r>
-                        <w:rPr>
-                          <w:rFonts w:ascii="Cambria" w:hAnsi="Cambria" w:cs="Calibri"/>
-                          <w:color w:val="000000"/>
-                          <w:sz w:val="20"/>
-                          <w:szCs w:val="20"/>
-                        </w:rPr>
-                        <w:t xml:space="preserve">, R., Pavlova, O. (2024). </w:t>
+                        <w:t xml:space="preserve">Kumar, A., Kosinov, R., Pavlova, O. (2024). </w:t>
                       </w:r>
                       <w:r>
                         <w:rPr>
@@ -9924,7 +9188,6 @@
                           <w:szCs w:val="20"/>
                         </w:rPr>
                       </w:pPr>
-                      <w:proofErr w:type="spellStart"/>
                       <w:r>
                         <w:rPr>
                           <w:rFonts w:ascii="Cambria" w:hAnsi="Cambria" w:cs="Calibri"/>
@@ -9932,17 +9195,7 @@
                           <w:sz w:val="20"/>
                           <w:szCs w:val="20"/>
                         </w:rPr>
-                        <w:t>Laja</w:t>
-                      </w:r>
-                      <w:proofErr w:type="spellEnd"/>
-                      <w:r>
-                        <w:rPr>
-                          <w:rFonts w:ascii="Cambria" w:hAnsi="Cambria" w:cs="Calibri"/>
-                          <w:color w:val="000000"/>
-                          <w:sz w:val="20"/>
-                          <w:szCs w:val="20"/>
-                        </w:rPr>
-                        <w:t xml:space="preserve">, P. (2022) </w:t>
+                        <w:t xml:space="preserve">Laja, P. (2022) </w:t>
                       </w:r>
                       <w:r>
                         <w:rPr>
@@ -10097,207 +9350,7 @@
                                 <w:sz w:val="20"/>
                                 <w:szCs w:val="20"/>
                               </w:rPr>
-                              <w:t xml:space="preserve">Lam, R., Sanchez-Gonzalez, A., </w:t>
-                            </w:r>
-                            <w:proofErr w:type="spellStart"/>
-                            <w:r>
-                              <w:rPr>
-                                <w:rFonts w:ascii="Cambria" w:hAnsi="Cambria" w:cs="Calibri"/>
-                                <w:color w:val="000000"/>
-                                <w:sz w:val="20"/>
-                                <w:szCs w:val="20"/>
-                              </w:rPr>
-                              <w:t>Willson</w:t>
-                            </w:r>
-                            <w:proofErr w:type="spellEnd"/>
-                            <w:r>
-                              <w:rPr>
-                                <w:rFonts w:ascii="Cambria" w:hAnsi="Cambria" w:cs="Calibri"/>
-                                <w:color w:val="000000"/>
-                                <w:sz w:val="20"/>
-                                <w:szCs w:val="20"/>
-                              </w:rPr>
-                              <w:t xml:space="preserve">, M., </w:t>
-                            </w:r>
-                            <w:proofErr w:type="spellStart"/>
-                            <w:r>
-                              <w:rPr>
-                                <w:rFonts w:ascii="Cambria" w:hAnsi="Cambria" w:cs="Calibri"/>
-                                <w:color w:val="000000"/>
-                                <w:sz w:val="20"/>
-                                <w:szCs w:val="20"/>
-                              </w:rPr>
-                              <w:t>Wirnsberger</w:t>
-                            </w:r>
-                            <w:proofErr w:type="spellEnd"/>
-                            <w:r>
-                              <w:rPr>
-                                <w:rFonts w:ascii="Cambria" w:hAnsi="Cambria" w:cs="Calibri"/>
-                                <w:color w:val="000000"/>
-                                <w:sz w:val="20"/>
-                                <w:szCs w:val="20"/>
-                              </w:rPr>
-                              <w:t xml:space="preserve">, P., Fortunato, M., </w:t>
-                            </w:r>
-                            <w:proofErr w:type="spellStart"/>
-                            <w:r>
-                              <w:rPr>
-                                <w:rFonts w:ascii="Cambria" w:hAnsi="Cambria" w:cs="Calibri"/>
-                                <w:color w:val="000000"/>
-                                <w:sz w:val="20"/>
-                                <w:szCs w:val="20"/>
-                              </w:rPr>
-                              <w:t>Ferran</w:t>
-                            </w:r>
-                            <w:proofErr w:type="spellEnd"/>
-                            <w:r>
-                              <w:rPr>
-                                <w:rFonts w:ascii="Cambria" w:hAnsi="Cambria" w:cs="Calibri"/>
-                                <w:color w:val="000000"/>
-                                <w:sz w:val="20"/>
-                                <w:szCs w:val="20"/>
-                              </w:rPr>
-                              <w:t xml:space="preserve"> </w:t>
-                            </w:r>
-                            <w:proofErr w:type="spellStart"/>
-                            <w:r>
-                              <w:rPr>
-                                <w:rFonts w:ascii="Cambria" w:hAnsi="Cambria" w:cs="Calibri"/>
-                                <w:color w:val="000000"/>
-                                <w:sz w:val="20"/>
-                                <w:szCs w:val="20"/>
-                              </w:rPr>
-                              <w:t>Alet</w:t>
-                            </w:r>
-                            <w:proofErr w:type="spellEnd"/>
-                            <w:r>
-                              <w:rPr>
-                                <w:rFonts w:ascii="Cambria" w:hAnsi="Cambria" w:cs="Calibri"/>
-                                <w:color w:val="000000"/>
-                                <w:sz w:val="20"/>
-                                <w:szCs w:val="20"/>
-                              </w:rPr>
-                              <w:t xml:space="preserve">, Suman </w:t>
-                            </w:r>
-                            <w:proofErr w:type="spellStart"/>
-                            <w:r>
-                              <w:rPr>
-                                <w:rFonts w:ascii="Cambria" w:hAnsi="Cambria" w:cs="Calibri"/>
-                                <w:color w:val="000000"/>
-                                <w:sz w:val="20"/>
-                                <w:szCs w:val="20"/>
-                              </w:rPr>
-                              <w:t>Ravuri</w:t>
-                            </w:r>
-                            <w:proofErr w:type="spellEnd"/>
-                            <w:r>
-                              <w:rPr>
-                                <w:rFonts w:ascii="Cambria" w:hAnsi="Cambria" w:cs="Calibri"/>
-                                <w:color w:val="000000"/>
-                                <w:sz w:val="20"/>
-                                <w:szCs w:val="20"/>
-                              </w:rPr>
-                              <w:t xml:space="preserve">, Timo </w:t>
-                            </w:r>
-                            <w:proofErr w:type="spellStart"/>
-                            <w:r>
-                              <w:rPr>
-                                <w:rFonts w:ascii="Cambria" w:hAnsi="Cambria" w:cs="Calibri"/>
-                                <w:color w:val="000000"/>
-                                <w:sz w:val="20"/>
-                                <w:szCs w:val="20"/>
-                              </w:rPr>
-                              <w:t>Ewalds</w:t>
-                            </w:r>
-                            <w:proofErr w:type="spellEnd"/>
-                            <w:r>
-                              <w:rPr>
-                                <w:rFonts w:ascii="Cambria" w:hAnsi="Cambria" w:cs="Calibri"/>
-                                <w:color w:val="000000"/>
-                                <w:sz w:val="20"/>
-                                <w:szCs w:val="20"/>
-                              </w:rPr>
-                              <w:t xml:space="preserve">, Zach Eaton-Rosen, Hu, W., </w:t>
-                            </w:r>
-                            <w:proofErr w:type="spellStart"/>
-                            <w:r>
-                              <w:rPr>
-                                <w:rFonts w:ascii="Cambria" w:hAnsi="Cambria" w:cs="Calibri"/>
-                                <w:color w:val="000000"/>
-                                <w:sz w:val="20"/>
-                                <w:szCs w:val="20"/>
-                              </w:rPr>
-                              <w:t>Merose</w:t>
-                            </w:r>
-                            <w:proofErr w:type="spellEnd"/>
-                            <w:r>
-                              <w:rPr>
-                                <w:rFonts w:ascii="Cambria" w:hAnsi="Cambria" w:cs="Calibri"/>
-                                <w:color w:val="000000"/>
-                                <w:sz w:val="20"/>
-                                <w:szCs w:val="20"/>
-                              </w:rPr>
-                              <w:t xml:space="preserve">, A., Hoyer, S., Holland, G.A., Oriol </w:t>
-                            </w:r>
-                            <w:proofErr w:type="spellStart"/>
-                            <w:r>
-                              <w:rPr>
-                                <w:rFonts w:ascii="Cambria" w:hAnsi="Cambria" w:cs="Calibri"/>
-                                <w:color w:val="000000"/>
-                                <w:sz w:val="20"/>
-                                <w:szCs w:val="20"/>
-                              </w:rPr>
-                              <w:t>Vinyals</w:t>
-                            </w:r>
-                            <w:proofErr w:type="spellEnd"/>
-                            <w:r>
-                              <w:rPr>
-                                <w:rFonts w:ascii="Cambria" w:hAnsi="Cambria" w:cs="Calibri"/>
-                                <w:color w:val="000000"/>
-                                <w:sz w:val="20"/>
-                                <w:szCs w:val="20"/>
-                              </w:rPr>
-                              <w:t xml:space="preserve">, Stott, J., </w:t>
-                            </w:r>
-                            <w:proofErr w:type="spellStart"/>
-                            <w:r>
-                              <w:rPr>
-                                <w:rFonts w:ascii="Cambria" w:hAnsi="Cambria" w:cs="Calibri"/>
-                                <w:color w:val="000000"/>
-                                <w:sz w:val="20"/>
-                                <w:szCs w:val="20"/>
-                              </w:rPr>
-                              <w:t>Pritzel</w:t>
-                            </w:r>
-                            <w:proofErr w:type="spellEnd"/>
-                            <w:r>
-                              <w:rPr>
-                                <w:rFonts w:ascii="Cambria" w:hAnsi="Cambria" w:cs="Calibri"/>
-                                <w:color w:val="000000"/>
-                                <w:sz w:val="20"/>
-                                <w:szCs w:val="20"/>
-                              </w:rPr>
-                              <w:t xml:space="preserve">, A., Mohamed, S. and Battaglia, P.W. (2023). Learning </w:t>
-                            </w:r>
-                            <w:proofErr w:type="spellStart"/>
-                            <w:r>
-                              <w:rPr>
-                                <w:rFonts w:ascii="Cambria" w:hAnsi="Cambria" w:cs="Calibri"/>
-                                <w:color w:val="000000"/>
-                                <w:sz w:val="20"/>
-                                <w:szCs w:val="20"/>
-                              </w:rPr>
-                              <w:t>skillful</w:t>
-                            </w:r>
-                            <w:proofErr w:type="spellEnd"/>
-                            <w:r>
-                              <w:rPr>
-                                <w:rFonts w:ascii="Cambria" w:hAnsi="Cambria" w:cs="Calibri"/>
-                                <w:color w:val="000000"/>
-                                <w:sz w:val="20"/>
-                                <w:szCs w:val="20"/>
-                              </w:rPr>
-                              <w:t xml:space="preserve"> medium-range global weather forecasting. </w:t>
+                              <w:t>Lam, R., Sanchez-Gonzalez, A., Willson, M., Wirnsberger, P., Fortunato, M., Ferran Alet, Suman Ravuri, Timo Ewalds, Zach Eaton-Rosen, Hu, W., Merose, A., Hoyer, S., Holland, G.A., Oriol Vinyals, Stott, J., Pritzel, A., Mohamed, S. and Battaglia, P.W. (2023). Learning skillful medium-range global weather forecasting. </w:t>
                             </w:r>
                             <w:r>
                               <w:rPr>
@@ -10317,30 +9370,8 @@
                                 <w:sz w:val="20"/>
                                 <w:szCs w:val="20"/>
                               </w:rPr>
-                              <w:t xml:space="preserve">. </w:t>
-                            </w:r>
-                            <w:proofErr w:type="spellStart"/>
-                            <w:proofErr w:type="gramStart"/>
-                            <w:r>
-                              <w:rPr>
-                                <w:rFonts w:ascii="Cambria" w:hAnsi="Cambria" w:cs="Calibri"/>
-                                <w:color w:val="000000"/>
-                                <w:sz w:val="20"/>
-                                <w:szCs w:val="20"/>
-                              </w:rPr>
-                              <w:t>doi:https</w:t>
-                            </w:r>
-                            <w:proofErr w:type="spellEnd"/>
-                            <w:r>
-                              <w:rPr>
-                                <w:rFonts w:ascii="Cambria" w:hAnsi="Cambria" w:cs="Calibri"/>
-                                <w:color w:val="000000"/>
-                                <w:sz w:val="20"/>
-                                <w:szCs w:val="20"/>
-                              </w:rPr>
-                              <w:t>://doi.org/10.1126/science.adi2336</w:t>
-                            </w:r>
-                            <w:proofErr w:type="gramEnd"/>
+                              <w:t>. doi:https://doi.org/10.1126/science.adi2336</w:t>
+                            </w:r>
                           </w:p>
                           <w:p>
                             <w:pPr>
@@ -10357,21 +9388,12 @@
                                 <w:lang w:eastAsia="en-GB"/>
                               </w:rPr>
                             </w:pPr>
-                            <w:proofErr w:type="spellStart"/>
                             <w:r>
                               <w:rPr>
                                 <w:rFonts w:eastAsia="Times New Roman" w:cs="Calibri"/>
                                 <w:lang w:eastAsia="en-GB"/>
                               </w:rPr>
-                              <w:t>Lavery</w:t>
-                            </w:r>
-                            <w:proofErr w:type="spellEnd"/>
-                            <w:r>
-                              <w:rPr>
-                                <w:rFonts w:eastAsia="Times New Roman" w:cs="Calibri"/>
-                                <w:lang w:eastAsia="en-GB"/>
-                              </w:rPr>
-                              <w:t>, T., (2017). </w:t>
+                              <w:t>Lavery, T., (2017). </w:t>
                             </w:r>
                             <w:r>
                               <w:rPr>
@@ -10426,19 +9448,11 @@
                                 <w:rFonts w:cstheme="minorHAnsi"/>
                               </w:rPr>
                             </w:pPr>
-                            <w:proofErr w:type="spellStart"/>
                             <w:r>
                               <w:rPr>
                                 <w:rFonts w:cstheme="minorHAnsi"/>
                               </w:rPr>
-                              <w:t>Leffer</w:t>
-                            </w:r>
-                            <w:proofErr w:type="spellEnd"/>
-                            <w:r>
-                              <w:rPr>
-                                <w:rFonts w:cstheme="minorHAnsi"/>
-                              </w:rPr>
-                              <w:t xml:space="preserve">, L. (2024). </w:t>
+                              <w:t xml:space="preserve">Leffer, L. (2024). </w:t>
                             </w:r>
                             <w:r>
                               <w:rPr>
@@ -10482,71 +9496,7 @@
                                 <w:rFonts w:cs="Calibri"/>
                                 <w:color w:val="000000"/>
                               </w:rPr>
-                              <w:t xml:space="preserve">Lin, E., </w:t>
-                            </w:r>
-                            <w:proofErr w:type="spellStart"/>
-                            <w:r>
-                              <w:rPr>
-                                <w:rFonts w:cs="Calibri"/>
-                                <w:color w:val="000000"/>
-                              </w:rPr>
-                              <w:t>Koishybayev</w:t>
-                            </w:r>
-                            <w:proofErr w:type="spellEnd"/>
-                            <w:r>
-                              <w:rPr>
-                                <w:rFonts w:cs="Calibri"/>
-                                <w:color w:val="000000"/>
-                              </w:rPr>
-                              <w:t xml:space="preserve">, I., Dunlap, T., </w:t>
-                            </w:r>
-                            <w:proofErr w:type="spellStart"/>
-                            <w:r>
-                              <w:rPr>
-                                <w:rFonts w:cs="Calibri"/>
-                                <w:color w:val="000000"/>
-                              </w:rPr>
-                              <w:t>Enck</w:t>
-                            </w:r>
-                            <w:proofErr w:type="spellEnd"/>
-                            <w:r>
-                              <w:rPr>
-                                <w:rFonts w:cs="Calibri"/>
-                                <w:color w:val="000000"/>
-                              </w:rPr>
-                              <w:t xml:space="preserve">, W. and </w:t>
-                            </w:r>
-                            <w:proofErr w:type="spellStart"/>
-                            <w:r>
-                              <w:rPr>
-                                <w:rFonts w:cs="Calibri"/>
-                                <w:color w:val="000000"/>
-                              </w:rPr>
-                              <w:t>Kapravelos</w:t>
-                            </w:r>
-                            <w:proofErr w:type="spellEnd"/>
-                            <w:r>
-                              <w:rPr>
-                                <w:rFonts w:cs="Calibri"/>
-                                <w:color w:val="000000"/>
-                              </w:rPr>
-                              <w:t xml:space="preserve">, A. (2024). </w:t>
-                            </w:r>
-                            <w:proofErr w:type="spellStart"/>
-                            <w:r>
-                              <w:rPr>
-                                <w:rFonts w:cs="Calibri"/>
-                                <w:color w:val="000000"/>
-                              </w:rPr>
-                              <w:t>UntrustIDE</w:t>
-                            </w:r>
-                            <w:proofErr w:type="spellEnd"/>
-                            <w:r>
-                              <w:rPr>
-                                <w:rFonts w:cs="Calibri"/>
-                                <w:color w:val="000000"/>
-                              </w:rPr>
-                              <w:t>: Exploiting Weaknesses in VS Code Extensions. </w:t>
+                              <w:t>Lin, E., Koishybayev, I., Dunlap, T., Enck, W. and Kapravelos, A. (2024). UntrustIDE: Exploiting Weaknesses in VS Code Extensions. </w:t>
                             </w:r>
                             <w:r>
                               <w:rPr>
@@ -10562,26 +9512,8 @@
                                 <w:rFonts w:cs="Calibri"/>
                                 <w:color w:val="000000"/>
                               </w:rPr>
-                              <w:t xml:space="preserve">. [online] </w:t>
-                            </w:r>
-                            <w:proofErr w:type="spellStart"/>
-                            <w:proofErr w:type="gramStart"/>
-                            <w:r>
-                              <w:rPr>
-                                <w:rFonts w:cs="Calibri"/>
-                                <w:color w:val="000000"/>
-                              </w:rPr>
-                              <w:t>doi:https</w:t>
-                            </w:r>
-                            <w:proofErr w:type="spellEnd"/>
-                            <w:r>
-                              <w:rPr>
-                                <w:rFonts w:cs="Calibri"/>
-                                <w:color w:val="000000"/>
-                              </w:rPr>
-                              <w:t>://doi.org/10.14722/ndss.2024.24073</w:t>
-                            </w:r>
-                            <w:proofErr w:type="gramEnd"/>
+                              <w:t>. [online] doi:https://doi.org/10.14722/ndss.2024.24073</w:t>
+                            </w:r>
                           </w:p>
                           <w:p>
                             <w:pPr>
@@ -10592,7 +9524,6 @@
                                 <w:lang w:eastAsia="en-GB"/>
                               </w:rPr>
                             </w:pPr>
-                            <w:proofErr w:type="spellStart"/>
                             <w:r>
                               <w:rPr>
                                 <w:rFonts w:eastAsia="Times New Roman" w:cs="Calibri"/>
@@ -10601,7 +9532,6 @@
                               </w:rPr>
                               <w:t>Lucidchart</w:t>
                             </w:r>
-                            <w:proofErr w:type="spellEnd"/>
                             <w:r>
                               <w:rPr>
                                 <w:rFonts w:eastAsia="Times New Roman" w:cs="Calibri"/>
@@ -10628,7 +9558,7 @@
                               </w:rPr>
                               <w:t xml:space="preserve">. [online] Available at: </w:t>
                             </w:r>
-                            <w:hyperlink r:id="rId75" w:history="1">
+                            <w:hyperlink r:id="rId75" w:anchor=":~:text=Advantages%20of%20the%20Waterfall%20model" w:history="1">
                               <w:r>
                                 <w:rPr>
                                   <w:rStyle w:val="Hyperlink"/>
@@ -10942,7 +9872,6 @@
                               </w:rPr>
                               <w:t>). </w:t>
                             </w:r>
-                            <w:proofErr w:type="spellStart"/>
                             <w:r>
                               <w:rPr>
                                 <w:rFonts w:ascii="Cambria" w:hAnsi="Cambria" w:cs="Calibri"/>
@@ -10952,19 +9881,7 @@
                                 <w:sz w:val="20"/>
                                 <w:szCs w:val="20"/>
                               </w:rPr>
-                              <w:t>SigParser</w:t>
-                            </w:r>
-                            <w:proofErr w:type="spellEnd"/>
-                            <w:r>
-                              <w:rPr>
-                                <w:rFonts w:ascii="Cambria" w:hAnsi="Cambria" w:cs="Calibri"/>
-                                <w:i/>
-                                <w:iCs/>
-                                <w:color w:val="000000"/>
-                                <w:sz w:val="20"/>
-                                <w:szCs w:val="20"/>
-                              </w:rPr>
-                              <w:t xml:space="preserve"> uses ML.NET to detect ‘non-human’ emails | .NET</w:t>
+                              <w:t>SigParser uses ML.NET to detect ‘non-human’ emails | .NET</w:t>
                             </w:r>
                             <w:r>
                               <w:rPr>
@@ -11136,7 +10053,6 @@
                         </w:rPr>
                         <w:t xml:space="preserve">Lam, R., Sanchez-Gonzalez, A., </w:t>
                       </w:r>
-                      <w:proofErr w:type="spellStart"/>
                       <w:r>
                         <w:rPr>
                           <w:rFonts w:ascii="Cambria" w:hAnsi="Cambria" w:cs="Calibri"/>
@@ -11144,197 +10060,7 @@
                           <w:sz w:val="20"/>
                           <w:szCs w:val="20"/>
                         </w:rPr>
-                        <w:t>Willson</w:t>
-                      </w:r>
-                      <w:proofErr w:type="spellEnd"/>
-                      <w:r>
-                        <w:rPr>
-                          <w:rFonts w:ascii="Cambria" w:hAnsi="Cambria" w:cs="Calibri"/>
-                          <w:color w:val="000000"/>
-                          <w:sz w:val="20"/>
-                          <w:szCs w:val="20"/>
-                        </w:rPr>
-                        <w:t xml:space="preserve">, M., </w:t>
-                      </w:r>
-                      <w:proofErr w:type="spellStart"/>
-                      <w:r>
-                        <w:rPr>
-                          <w:rFonts w:ascii="Cambria" w:hAnsi="Cambria" w:cs="Calibri"/>
-                          <w:color w:val="000000"/>
-                          <w:sz w:val="20"/>
-                          <w:szCs w:val="20"/>
-                        </w:rPr>
-                        <w:t>Wirnsberger</w:t>
-                      </w:r>
-                      <w:proofErr w:type="spellEnd"/>
-                      <w:r>
-                        <w:rPr>
-                          <w:rFonts w:ascii="Cambria" w:hAnsi="Cambria" w:cs="Calibri"/>
-                          <w:color w:val="000000"/>
-                          <w:sz w:val="20"/>
-                          <w:szCs w:val="20"/>
-                        </w:rPr>
-                        <w:t xml:space="preserve">, P., Fortunato, M., </w:t>
-                      </w:r>
-                      <w:proofErr w:type="spellStart"/>
-                      <w:r>
-                        <w:rPr>
-                          <w:rFonts w:ascii="Cambria" w:hAnsi="Cambria" w:cs="Calibri"/>
-                          <w:color w:val="000000"/>
-                          <w:sz w:val="20"/>
-                          <w:szCs w:val="20"/>
-                        </w:rPr>
-                        <w:t>Ferran</w:t>
-                      </w:r>
-                      <w:proofErr w:type="spellEnd"/>
-                      <w:r>
-                        <w:rPr>
-                          <w:rFonts w:ascii="Cambria" w:hAnsi="Cambria" w:cs="Calibri"/>
-                          <w:color w:val="000000"/>
-                          <w:sz w:val="20"/>
-                          <w:szCs w:val="20"/>
-                        </w:rPr>
-                        <w:t xml:space="preserve"> </w:t>
-                      </w:r>
-                      <w:proofErr w:type="spellStart"/>
-                      <w:r>
-                        <w:rPr>
-                          <w:rFonts w:ascii="Cambria" w:hAnsi="Cambria" w:cs="Calibri"/>
-                          <w:color w:val="000000"/>
-                          <w:sz w:val="20"/>
-                          <w:szCs w:val="20"/>
-                        </w:rPr>
-                        <w:t>Alet</w:t>
-                      </w:r>
-                      <w:proofErr w:type="spellEnd"/>
-                      <w:r>
-                        <w:rPr>
-                          <w:rFonts w:ascii="Cambria" w:hAnsi="Cambria" w:cs="Calibri"/>
-                          <w:color w:val="000000"/>
-                          <w:sz w:val="20"/>
-                          <w:szCs w:val="20"/>
-                        </w:rPr>
-                        <w:t xml:space="preserve">, Suman </w:t>
-                      </w:r>
-                      <w:proofErr w:type="spellStart"/>
-                      <w:r>
-                        <w:rPr>
-                          <w:rFonts w:ascii="Cambria" w:hAnsi="Cambria" w:cs="Calibri"/>
-                          <w:color w:val="000000"/>
-                          <w:sz w:val="20"/>
-                          <w:szCs w:val="20"/>
-                        </w:rPr>
-                        <w:t>Ravuri</w:t>
-                      </w:r>
-                      <w:proofErr w:type="spellEnd"/>
-                      <w:r>
-                        <w:rPr>
-                          <w:rFonts w:ascii="Cambria" w:hAnsi="Cambria" w:cs="Calibri"/>
-                          <w:color w:val="000000"/>
-                          <w:sz w:val="20"/>
-                          <w:szCs w:val="20"/>
-                        </w:rPr>
-                        <w:t xml:space="preserve">, Timo </w:t>
-                      </w:r>
-                      <w:proofErr w:type="spellStart"/>
-                      <w:r>
-                        <w:rPr>
-                          <w:rFonts w:ascii="Cambria" w:hAnsi="Cambria" w:cs="Calibri"/>
-                          <w:color w:val="000000"/>
-                          <w:sz w:val="20"/>
-                          <w:szCs w:val="20"/>
-                        </w:rPr>
-                        <w:t>Ewalds</w:t>
-                      </w:r>
-                      <w:proofErr w:type="spellEnd"/>
-                      <w:r>
-                        <w:rPr>
-                          <w:rFonts w:ascii="Cambria" w:hAnsi="Cambria" w:cs="Calibri"/>
-                          <w:color w:val="000000"/>
-                          <w:sz w:val="20"/>
-                          <w:szCs w:val="20"/>
-                        </w:rPr>
-                        <w:t xml:space="preserve">, Zach Eaton-Rosen, Hu, W., </w:t>
-                      </w:r>
-                      <w:proofErr w:type="spellStart"/>
-                      <w:r>
-                        <w:rPr>
-                          <w:rFonts w:ascii="Cambria" w:hAnsi="Cambria" w:cs="Calibri"/>
-                          <w:color w:val="000000"/>
-                          <w:sz w:val="20"/>
-                          <w:szCs w:val="20"/>
-                        </w:rPr>
-                        <w:t>Merose</w:t>
-                      </w:r>
-                      <w:proofErr w:type="spellEnd"/>
-                      <w:r>
-                        <w:rPr>
-                          <w:rFonts w:ascii="Cambria" w:hAnsi="Cambria" w:cs="Calibri"/>
-                          <w:color w:val="000000"/>
-                          <w:sz w:val="20"/>
-                          <w:szCs w:val="20"/>
-                        </w:rPr>
-                        <w:t xml:space="preserve">, A., Hoyer, S., Holland, G.A., Oriol </w:t>
-                      </w:r>
-                      <w:proofErr w:type="spellStart"/>
-                      <w:r>
-                        <w:rPr>
-                          <w:rFonts w:ascii="Cambria" w:hAnsi="Cambria" w:cs="Calibri"/>
-                          <w:color w:val="000000"/>
-                          <w:sz w:val="20"/>
-                          <w:szCs w:val="20"/>
-                        </w:rPr>
-                        <w:t>Vinyals</w:t>
-                      </w:r>
-                      <w:proofErr w:type="spellEnd"/>
-                      <w:r>
-                        <w:rPr>
-                          <w:rFonts w:ascii="Cambria" w:hAnsi="Cambria" w:cs="Calibri"/>
-                          <w:color w:val="000000"/>
-                          <w:sz w:val="20"/>
-                          <w:szCs w:val="20"/>
-                        </w:rPr>
-                        <w:t xml:space="preserve">, Stott, J., </w:t>
-                      </w:r>
-                      <w:proofErr w:type="spellStart"/>
-                      <w:r>
-                        <w:rPr>
-                          <w:rFonts w:ascii="Cambria" w:hAnsi="Cambria" w:cs="Calibri"/>
-                          <w:color w:val="000000"/>
-                          <w:sz w:val="20"/>
-                          <w:szCs w:val="20"/>
-                        </w:rPr>
-                        <w:t>Pritzel</w:t>
-                      </w:r>
-                      <w:proofErr w:type="spellEnd"/>
-                      <w:r>
-                        <w:rPr>
-                          <w:rFonts w:ascii="Cambria" w:hAnsi="Cambria" w:cs="Calibri"/>
-                          <w:color w:val="000000"/>
-                          <w:sz w:val="20"/>
-                          <w:szCs w:val="20"/>
-                        </w:rPr>
-                        <w:t xml:space="preserve">, A., Mohamed, S. and Battaglia, P.W. (2023). Learning </w:t>
-                      </w:r>
-                      <w:proofErr w:type="spellStart"/>
-                      <w:r>
-                        <w:rPr>
-                          <w:rFonts w:ascii="Cambria" w:hAnsi="Cambria" w:cs="Calibri"/>
-                          <w:color w:val="000000"/>
-                          <w:sz w:val="20"/>
-                          <w:szCs w:val="20"/>
-                        </w:rPr>
-                        <w:t>skillful</w:t>
-                      </w:r>
-                      <w:proofErr w:type="spellEnd"/>
-                      <w:r>
-                        <w:rPr>
-                          <w:rFonts w:ascii="Cambria" w:hAnsi="Cambria" w:cs="Calibri"/>
-                          <w:color w:val="000000"/>
-                          <w:sz w:val="20"/>
-                          <w:szCs w:val="20"/>
-                        </w:rPr>
-                        <w:t xml:space="preserve"> medium-range global weather forecasting. </w:t>
+                        <w:t>Willson, M., Wirnsberger, P., Fortunato, M., Ferran Alet, Suman Ravuri, Timo Ewalds, Zach Eaton-Rosen, Hu, W., Merose, A., Hoyer, S., Holland, G.A., Oriol Vinyals, Stott, J., Pritzel, A., Mohamed, S. and Battaglia, P.W. (2023). Learning skillful medium-range global weather forecasting. </w:t>
                       </w:r>
                       <w:r>
                         <w:rPr>
@@ -11356,8 +10082,6 @@
                         </w:rPr>
                         <w:t xml:space="preserve">. </w:t>
                       </w:r>
-                      <w:proofErr w:type="spellStart"/>
-                      <w:proofErr w:type="gramStart"/>
                       <w:r>
                         <w:rPr>
                           <w:rFonts w:ascii="Cambria" w:hAnsi="Cambria" w:cs="Calibri"/>
@@ -11365,19 +10089,8 @@
                           <w:sz w:val="20"/>
                           <w:szCs w:val="20"/>
                         </w:rPr>
-                        <w:t>doi:https</w:t>
-                      </w:r>
-                      <w:proofErr w:type="spellEnd"/>
-                      <w:r>
-                        <w:rPr>
-                          <w:rFonts w:ascii="Cambria" w:hAnsi="Cambria" w:cs="Calibri"/>
-                          <w:color w:val="000000"/>
-                          <w:sz w:val="20"/>
-                          <w:szCs w:val="20"/>
-                        </w:rPr>
-                        <w:t>://doi.org/10.1126/science.adi2336</w:t>
-                      </w:r>
-                      <w:proofErr w:type="gramEnd"/>
+                        <w:t>doi:https://doi.org/10.1126/science.adi2336</w:t>
+                      </w:r>
                     </w:p>
                     <w:p>
                       <w:pPr>
@@ -11394,21 +10107,12 @@
                           <w:lang w:eastAsia="en-GB"/>
                         </w:rPr>
                       </w:pPr>
-                      <w:proofErr w:type="spellStart"/>
                       <w:r>
                         <w:rPr>
                           <w:rFonts w:eastAsia="Times New Roman" w:cs="Calibri"/>
                           <w:lang w:eastAsia="en-GB"/>
                         </w:rPr>
-                        <w:t>Lavery</w:t>
-                      </w:r>
-                      <w:proofErr w:type="spellEnd"/>
-                      <w:r>
-                        <w:rPr>
-                          <w:rFonts w:eastAsia="Times New Roman" w:cs="Calibri"/>
-                          <w:lang w:eastAsia="en-GB"/>
-                        </w:rPr>
-                        <w:t>, T., (2017). </w:t>
+                        <w:t>Lavery, T., (2017). </w:t>
                       </w:r>
                       <w:r>
                         <w:rPr>
@@ -11463,19 +10167,11 @@
                           <w:rFonts w:cstheme="minorHAnsi"/>
                         </w:rPr>
                       </w:pPr>
-                      <w:proofErr w:type="spellStart"/>
                       <w:r>
                         <w:rPr>
                           <w:rFonts w:cstheme="minorHAnsi"/>
                         </w:rPr>
-                        <w:t>Leffer</w:t>
-                      </w:r>
-                      <w:proofErr w:type="spellEnd"/>
-                      <w:r>
-                        <w:rPr>
-                          <w:rFonts w:cstheme="minorHAnsi"/>
-                        </w:rPr>
-                        <w:t xml:space="preserve">, L. (2024). </w:t>
+                        <w:t xml:space="preserve">Leffer, L. (2024). </w:t>
                       </w:r>
                       <w:r>
                         <w:rPr>
@@ -11519,71 +10215,7 @@
                           <w:rFonts w:cs="Calibri"/>
                           <w:color w:val="000000"/>
                         </w:rPr>
-                        <w:t xml:space="preserve">Lin, E., </w:t>
-                      </w:r>
-                      <w:proofErr w:type="spellStart"/>
-                      <w:r>
-                        <w:rPr>
-                          <w:rFonts w:cs="Calibri"/>
-                          <w:color w:val="000000"/>
-                        </w:rPr>
-                        <w:t>Koishybayev</w:t>
-                      </w:r>
-                      <w:proofErr w:type="spellEnd"/>
-                      <w:r>
-                        <w:rPr>
-                          <w:rFonts w:cs="Calibri"/>
-                          <w:color w:val="000000"/>
-                        </w:rPr>
-                        <w:t xml:space="preserve">, I., Dunlap, T., </w:t>
-                      </w:r>
-                      <w:proofErr w:type="spellStart"/>
-                      <w:r>
-                        <w:rPr>
-                          <w:rFonts w:cs="Calibri"/>
-                          <w:color w:val="000000"/>
-                        </w:rPr>
-                        <w:t>Enck</w:t>
-                      </w:r>
-                      <w:proofErr w:type="spellEnd"/>
-                      <w:r>
-                        <w:rPr>
-                          <w:rFonts w:cs="Calibri"/>
-                          <w:color w:val="000000"/>
-                        </w:rPr>
-                        <w:t xml:space="preserve">, W. and </w:t>
-                      </w:r>
-                      <w:proofErr w:type="spellStart"/>
-                      <w:r>
-                        <w:rPr>
-                          <w:rFonts w:cs="Calibri"/>
-                          <w:color w:val="000000"/>
-                        </w:rPr>
-                        <w:t>Kapravelos</w:t>
-                      </w:r>
-                      <w:proofErr w:type="spellEnd"/>
-                      <w:r>
-                        <w:rPr>
-                          <w:rFonts w:cs="Calibri"/>
-                          <w:color w:val="000000"/>
-                        </w:rPr>
-                        <w:t xml:space="preserve">, A. (2024). </w:t>
-                      </w:r>
-                      <w:proofErr w:type="spellStart"/>
-                      <w:r>
-                        <w:rPr>
-                          <w:rFonts w:cs="Calibri"/>
-                          <w:color w:val="000000"/>
-                        </w:rPr>
-                        <w:t>UntrustIDE</w:t>
-                      </w:r>
-                      <w:proofErr w:type="spellEnd"/>
-                      <w:r>
-                        <w:rPr>
-                          <w:rFonts w:cs="Calibri"/>
-                          <w:color w:val="000000"/>
-                        </w:rPr>
-                        <w:t>: Exploiting Weaknesses in VS Code Extensions. </w:t>
+                        <w:t>Lin, E., Koishybayev, I., Dunlap, T., Enck, W. and Kapravelos, A. (2024). UntrustIDE: Exploiting Weaknesses in VS Code Extensions. </w:t>
                       </w:r>
                       <w:r>
                         <w:rPr>
@@ -11599,26 +10231,8 @@
                           <w:rFonts w:cs="Calibri"/>
                           <w:color w:val="000000"/>
                         </w:rPr>
-                        <w:t xml:space="preserve">. [online] </w:t>
-                      </w:r>
-                      <w:proofErr w:type="spellStart"/>
-                      <w:proofErr w:type="gramStart"/>
-                      <w:r>
-                        <w:rPr>
-                          <w:rFonts w:cs="Calibri"/>
-                          <w:color w:val="000000"/>
-                        </w:rPr>
-                        <w:t>doi:https</w:t>
-                      </w:r>
-                      <w:proofErr w:type="spellEnd"/>
-                      <w:r>
-                        <w:rPr>
-                          <w:rFonts w:cs="Calibri"/>
-                          <w:color w:val="000000"/>
-                        </w:rPr>
-                        <w:t>://doi.org/10.14722/ndss.2024.24073</w:t>
-                      </w:r>
-                      <w:proofErr w:type="gramEnd"/>
+                        <w:t>. [online] doi:https://doi.org/10.14722/ndss.2024.24073</w:t>
+                      </w:r>
                     </w:p>
                     <w:p>
                       <w:pPr>
@@ -11629,7 +10243,6 @@
                           <w:lang w:eastAsia="en-GB"/>
                         </w:rPr>
                       </w:pPr>
-                      <w:proofErr w:type="spellStart"/>
                       <w:r>
                         <w:rPr>
                           <w:rFonts w:eastAsia="Times New Roman" w:cs="Calibri"/>
@@ -11638,7 +10251,6 @@
                         </w:rPr>
                         <w:t>Lucidchart</w:t>
                       </w:r>
-                      <w:proofErr w:type="spellEnd"/>
                       <w:r>
                         <w:rPr>
                           <w:rFonts w:eastAsia="Times New Roman" w:cs="Calibri"/>
@@ -11665,7 +10277,7 @@
                         </w:rPr>
                         <w:t xml:space="preserve">. [online] Available at: </w:t>
                       </w:r>
-                      <w:hyperlink r:id="rId84" w:history="1">
+                      <w:hyperlink r:id="rId84" w:anchor=":~:text=Advantages%20of%20the%20Waterfall%20model" w:history="1">
                         <w:r>
                           <w:rPr>
                             <w:rStyle w:val="Hyperlink"/>
@@ -11979,7 +10591,6 @@
                         </w:rPr>
                         <w:t>). </w:t>
                       </w:r>
-                      <w:proofErr w:type="spellStart"/>
                       <w:r>
                         <w:rPr>
                           <w:rFonts w:ascii="Cambria" w:hAnsi="Cambria" w:cs="Calibri"/>
@@ -11989,19 +10600,7 @@
                           <w:sz w:val="20"/>
                           <w:szCs w:val="20"/>
                         </w:rPr>
-                        <w:t>SigParser</w:t>
-                      </w:r>
-                      <w:proofErr w:type="spellEnd"/>
-                      <w:r>
-                        <w:rPr>
-                          <w:rFonts w:ascii="Cambria" w:hAnsi="Cambria" w:cs="Calibri"/>
-                          <w:i/>
-                          <w:iCs/>
-                          <w:color w:val="000000"/>
-                          <w:sz w:val="20"/>
-                          <w:szCs w:val="20"/>
-                        </w:rPr>
-                        <w:t xml:space="preserve"> uses ML.NET to detect ‘non-human’ emails | .NET</w:t>
+                        <w:t>SigParser uses ML.NET to detect ‘non-human’ emails | .NET</w:t>
                       </w:r>
                       <w:r>
                         <w:rPr>
@@ -12414,25 +11013,7 @@
                                 <w:color w:val="000000"/>
                                 <w:lang w:eastAsia="en-GB"/>
                               </w:rPr>
-                              <w:t xml:space="preserve">. [online] </w:t>
-                            </w:r>
-                            <w:proofErr w:type="spellStart"/>
-                            <w:r>
-                              <w:rPr>
-                                <w:rFonts w:eastAsia="Times New Roman" w:cs="Calibri"/>
-                                <w:color w:val="000000"/>
-                                <w:lang w:eastAsia="en-GB"/>
-                              </w:rPr>
-                              <w:t>SafetyCulture</w:t>
-                            </w:r>
-                            <w:proofErr w:type="spellEnd"/>
-                            <w:r>
-                              <w:rPr>
-                                <w:rFonts w:eastAsia="Times New Roman" w:cs="Calibri"/>
-                                <w:color w:val="000000"/>
-                                <w:lang w:eastAsia="en-GB"/>
-                              </w:rPr>
-                              <w:t xml:space="preserve">. Available at: </w:t>
+                              <w:t xml:space="preserve">. [online] SafetyCulture. Available at: </w:t>
                             </w:r>
                             <w:hyperlink r:id="rId94" w:history="1">
                               <w:r>
@@ -12552,23 +11133,13 @@
                                 <w:lang w:eastAsia="en-GB"/>
                               </w:rPr>
                             </w:pPr>
-                            <w:proofErr w:type="spellStart"/>
                             <w:r>
                               <w:rPr>
                                 <w:rFonts w:eastAsia="Times New Roman" w:cs="Calibri"/>
                                 <w:color w:val="000000"/>
                                 <w:lang w:eastAsia="en-GB"/>
                               </w:rPr>
-                              <w:t>Rovce</w:t>
-                            </w:r>
-                            <w:proofErr w:type="spellEnd"/>
-                            <w:r>
-                              <w:rPr>
-                                <w:rFonts w:eastAsia="Times New Roman" w:cs="Calibri"/>
-                                <w:color w:val="000000"/>
-                                <w:lang w:eastAsia="en-GB"/>
-                              </w:rPr>
-                              <w:t>, W. (</w:t>
+                              <w:t>Rovce, W. (</w:t>
                             </w:r>
                             <w:r>
                               <w:rPr>
@@ -13168,23 +11739,13 @@
                         </w:rPr>
                         <w:t xml:space="preserve">. [online] </w:t>
                       </w:r>
-                      <w:proofErr w:type="spellStart"/>
                       <w:r>
                         <w:rPr>
                           <w:rFonts w:eastAsia="Times New Roman" w:cs="Calibri"/>
                           <w:color w:val="000000"/>
                           <w:lang w:eastAsia="en-GB"/>
                         </w:rPr>
-                        <w:t>SafetyCulture</w:t>
-                      </w:r>
-                      <w:proofErr w:type="spellEnd"/>
-                      <w:r>
-                        <w:rPr>
-                          <w:rFonts w:eastAsia="Times New Roman" w:cs="Calibri"/>
-                          <w:color w:val="000000"/>
-                          <w:lang w:eastAsia="en-GB"/>
-                        </w:rPr>
-                        <w:t xml:space="preserve">. Available at: </w:t>
+                        <w:t xml:space="preserve">SafetyCulture. Available at: </w:t>
                       </w:r>
                       <w:hyperlink r:id="rId104" w:history="1">
                         <w:r>
@@ -13304,23 +11865,13 @@
                           <w:lang w:eastAsia="en-GB"/>
                         </w:rPr>
                       </w:pPr>
-                      <w:proofErr w:type="spellStart"/>
                       <w:r>
                         <w:rPr>
                           <w:rFonts w:eastAsia="Times New Roman" w:cs="Calibri"/>
                           <w:color w:val="000000"/>
                           <w:lang w:eastAsia="en-GB"/>
                         </w:rPr>
-                        <w:t>Rovce</w:t>
-                      </w:r>
-                      <w:proofErr w:type="spellEnd"/>
-                      <w:r>
-                        <w:rPr>
-                          <w:rFonts w:eastAsia="Times New Roman" w:cs="Calibri"/>
-                          <w:color w:val="000000"/>
-                          <w:lang w:eastAsia="en-GB"/>
-                        </w:rPr>
-                        <w:t>, W. (</w:t>
+                        <w:t>Rovce, W. (</w:t>
                       </w:r>
                       <w:r>
                         <w:rPr>
@@ -13743,41 +12294,13 @@
                                 <w:lang w:eastAsia="en-GB"/>
                               </w:rPr>
                             </w:pPr>
-                            <w:proofErr w:type="spellStart"/>
                             <w:r>
                               <w:rPr>
                                 <w:rFonts w:eastAsia="Times New Roman" w:cs="Calibri"/>
                                 <w:color w:val="000000"/>
                                 <w:lang w:eastAsia="en-GB"/>
                               </w:rPr>
-                              <w:t>Stančin</w:t>
-                            </w:r>
-                            <w:proofErr w:type="spellEnd"/>
-                            <w:r>
-                              <w:rPr>
-                                <w:rFonts w:eastAsia="Times New Roman" w:cs="Calibri"/>
-                                <w:color w:val="000000"/>
-                                <w:lang w:eastAsia="en-GB"/>
-                              </w:rPr>
-                              <w:t xml:space="preserve">, I. and </w:t>
-                            </w:r>
-                            <w:proofErr w:type="spellStart"/>
-                            <w:r>
-                              <w:rPr>
-                                <w:rFonts w:eastAsia="Times New Roman" w:cs="Calibri"/>
-                                <w:color w:val="000000"/>
-                                <w:lang w:eastAsia="en-GB"/>
-                              </w:rPr>
-                              <w:t>Jović</w:t>
-                            </w:r>
-                            <w:proofErr w:type="spellEnd"/>
-                            <w:r>
-                              <w:rPr>
-                                <w:rFonts w:eastAsia="Times New Roman" w:cs="Calibri"/>
-                                <w:color w:val="000000"/>
-                                <w:lang w:eastAsia="en-GB"/>
-                              </w:rPr>
-                              <w:t>, A. (2019). </w:t>
+                              <w:t>Stančin, I. and Jović, A. (2019). </w:t>
                             </w:r>
                             <w:r>
                               <w:rPr>
@@ -13795,27 +12318,7 @@
                                 <w:color w:val="000000"/>
                                 <w:lang w:eastAsia="en-GB"/>
                               </w:rPr>
-                              <w:t xml:space="preserve">. [online] IEEE Xplore. </w:t>
-                            </w:r>
-                            <w:proofErr w:type="spellStart"/>
-                            <w:proofErr w:type="gramStart"/>
-                            <w:r>
-                              <w:rPr>
-                                <w:rFonts w:eastAsia="Times New Roman" w:cs="Calibri"/>
-                                <w:color w:val="000000"/>
-                                <w:lang w:eastAsia="en-GB"/>
-                              </w:rPr>
-                              <w:t>doi:https</w:t>
-                            </w:r>
-                            <w:proofErr w:type="spellEnd"/>
-                            <w:proofErr w:type="gramEnd"/>
-                            <w:r>
-                              <w:rPr>
-                                <w:rFonts w:eastAsia="Times New Roman" w:cs="Calibri"/>
-                                <w:color w:val="000000"/>
-                                <w:lang w:eastAsia="en-GB"/>
-                              </w:rPr>
-                              <w:t>://</w:t>
+                              <w:t>. [online] IEEE Xplore. doi:https://</w:t>
                             </w:r>
                             <w:r>
                               <w:rPr>
@@ -13877,9 +12380,16 @@
                                 <w:color w:val="000000"/>
                                 <w:lang w:eastAsia="en-GB"/>
                               </w:rPr>
-                              <w:t xml:space="preserve">Deep Learning with </w:t>
-                            </w:r>
-                            <w:proofErr w:type="spellStart"/>
+                              <w:t>Deep Learning with PyTorch: A practical approach to building neural network models using PyTorch</w:t>
+                            </w:r>
+                            <w:r>
+                              <w:rPr>
+                                <w:rFonts w:eastAsia="Times New Roman" w:cs="Calibri"/>
+                                <w:color w:val="000000"/>
+                                <w:lang w:eastAsia="en-GB"/>
+                              </w:rPr>
+                              <w:t>. [online] </w:t>
+                            </w:r>
                             <w:r>
                               <w:rPr>
                                 <w:rFonts w:eastAsia="Times New Roman" w:cs="Calibri"/>
@@ -13888,74 +12398,15 @@
                                 <w:color w:val="000000"/>
                                 <w:lang w:eastAsia="en-GB"/>
                               </w:rPr>
-                              <w:t>PyTorch</w:t>
-                            </w:r>
-                            <w:proofErr w:type="spellEnd"/>
+                              <w:t>Google Books</w:t>
+                            </w:r>
                             <w:r>
                               <w:rPr>
                                 <w:rFonts w:eastAsia="Times New Roman" w:cs="Calibri"/>
-                                <w:i/>
-                                <w:iCs/>
                                 <w:color w:val="000000"/>
                                 <w:lang w:eastAsia="en-GB"/>
                               </w:rPr>
-                              <w:t xml:space="preserve">: A practical approach to building neural network models using </w:t>
-                            </w:r>
-                            <w:proofErr w:type="spellStart"/>
-                            <w:r>
-                              <w:rPr>
-                                <w:rFonts w:eastAsia="Times New Roman" w:cs="Calibri"/>
-                                <w:i/>
-                                <w:iCs/>
-                                <w:color w:val="000000"/>
-                                <w:lang w:eastAsia="en-GB"/>
-                              </w:rPr>
-                              <w:t>PyTorch</w:t>
-                            </w:r>
-                            <w:proofErr w:type="spellEnd"/>
-                            <w:r>
-                              <w:rPr>
-                                <w:rFonts w:eastAsia="Times New Roman" w:cs="Calibri"/>
-                                <w:color w:val="000000"/>
-                                <w:lang w:eastAsia="en-GB"/>
-                              </w:rPr>
-                              <w:t>. [online] </w:t>
-                            </w:r>
-                            <w:r>
-                              <w:rPr>
-                                <w:rFonts w:eastAsia="Times New Roman" w:cs="Calibri"/>
-                                <w:i/>
-                                <w:iCs/>
-                                <w:color w:val="000000"/>
-                                <w:lang w:eastAsia="en-GB"/>
-                              </w:rPr>
-                              <w:t>Google Books</w:t>
-                            </w:r>
-                            <w:r>
-                              <w:rPr>
-                                <w:rFonts w:eastAsia="Times New Roman" w:cs="Calibri"/>
-                                <w:color w:val="000000"/>
-                                <w:lang w:eastAsia="en-GB"/>
-                              </w:rPr>
-                              <w:t xml:space="preserve">. </w:t>
-                            </w:r>
-                            <w:proofErr w:type="spellStart"/>
-                            <w:r>
-                              <w:rPr>
-                                <w:rFonts w:eastAsia="Times New Roman" w:cs="Calibri"/>
-                                <w:color w:val="000000"/>
-                                <w:lang w:eastAsia="en-GB"/>
-                              </w:rPr>
-                              <w:t>Packt</w:t>
-                            </w:r>
-                            <w:proofErr w:type="spellEnd"/>
-                            <w:r>
-                              <w:rPr>
-                                <w:rFonts w:eastAsia="Times New Roman" w:cs="Calibri"/>
-                                <w:color w:val="000000"/>
-                                <w:lang w:eastAsia="en-GB"/>
-                              </w:rPr>
-                              <w:t xml:space="preserve"> Publishing Ltd. Available at: </w:t>
+                              <w:t xml:space="preserve">. Packt Publishing Ltd. Available at: </w:t>
                             </w:r>
                             <w:hyperlink r:id="rId111" w:anchor="v=onepage&amp;q=neural%20networking%20using%20pytorch&amp;f=false" w:history="1">
                               <w:r>
@@ -14076,23 +12527,13 @@
                                 <w:lang w:eastAsia="en-GB"/>
                               </w:rPr>
                             </w:pPr>
-                            <w:proofErr w:type="spellStart"/>
                             <w:r>
                               <w:rPr>
                                 <w:rFonts w:eastAsia="Times New Roman" w:cs="Calibri"/>
                                 <w:color w:val="000000"/>
                                 <w:lang w:eastAsia="en-GB"/>
                               </w:rPr>
-                              <w:t>Timeular</w:t>
-                            </w:r>
-                            <w:proofErr w:type="spellEnd"/>
-                            <w:r>
-                              <w:rPr>
-                                <w:rFonts w:eastAsia="Times New Roman" w:cs="Calibri"/>
-                                <w:color w:val="000000"/>
-                                <w:lang w:eastAsia="en-GB"/>
-                              </w:rPr>
-                              <w:t xml:space="preserve"> (2023). </w:t>
+                              <w:t>Timeular (2023). </w:t>
                             </w:r>
                             <w:r>
                               <w:rPr>
@@ -14110,27 +12551,9 @@
                                 <w:color w:val="000000"/>
                                 <w:lang w:eastAsia="en-GB"/>
                               </w:rPr>
-                              <w:t xml:space="preserve">. [online] </w:t>
-                            </w:r>
-                            <w:proofErr w:type="spellStart"/>
-                            <w:r>
-                              <w:rPr>
-                                <w:rFonts w:eastAsia="Times New Roman" w:cs="Calibri"/>
-                                <w:color w:val="000000"/>
-                                <w:lang w:eastAsia="en-GB"/>
-                              </w:rPr>
-                              <w:t>Timeular</w:t>
-                            </w:r>
-                            <w:proofErr w:type="spellEnd"/>
-                            <w:r>
-                              <w:rPr>
-                                <w:rFonts w:eastAsia="Times New Roman" w:cs="Calibri"/>
-                                <w:color w:val="000000"/>
-                                <w:lang w:eastAsia="en-GB"/>
-                              </w:rPr>
-                              <w:t xml:space="preserve">. Available at: </w:t>
-                            </w:r>
-                            <w:hyperlink r:id="rId113" w:history="1">
+                              <w:t xml:space="preserve">. [online] Timeular. Available at: </w:t>
+                            </w:r>
+                            <w:hyperlink r:id="rId113" w:anchor=":~:text=The%20most%20recognized%20company%20that%20uses%20the%20Waterfall%20methodology%20is%20Toyota" w:history="1">
                               <w:r>
                                 <w:rPr>
                                   <w:rStyle w:val="Hyperlink"/>
@@ -14176,133 +12599,7 @@
                                 <w:color w:val="000000"/>
                                 <w:lang w:eastAsia="en-GB"/>
                               </w:rPr>
-                              <w:t xml:space="preserve">Virtanen, P., </w:t>
-                            </w:r>
-                            <w:proofErr w:type="spellStart"/>
-                            <w:r>
-                              <w:rPr>
-                                <w:rFonts w:eastAsia="Times New Roman" w:cs="Calibri"/>
-                                <w:color w:val="000000"/>
-                                <w:lang w:eastAsia="en-GB"/>
-                              </w:rPr>
-                              <w:t>Gommers</w:t>
-                            </w:r>
-                            <w:proofErr w:type="spellEnd"/>
-                            <w:r>
-                              <w:rPr>
-                                <w:rFonts w:eastAsia="Times New Roman" w:cs="Calibri"/>
-                                <w:color w:val="000000"/>
-                                <w:lang w:eastAsia="en-GB"/>
-                              </w:rPr>
-                              <w:t xml:space="preserve">, R., Oliphant, T.E., </w:t>
-                            </w:r>
-                            <w:proofErr w:type="spellStart"/>
-                            <w:r>
-                              <w:rPr>
-                                <w:rFonts w:eastAsia="Times New Roman" w:cs="Calibri"/>
-                                <w:color w:val="000000"/>
-                                <w:lang w:eastAsia="en-GB"/>
-                              </w:rPr>
-                              <w:t>Haberland</w:t>
-                            </w:r>
-                            <w:proofErr w:type="spellEnd"/>
-                            <w:r>
-                              <w:rPr>
-                                <w:rFonts w:eastAsia="Times New Roman" w:cs="Calibri"/>
-                                <w:color w:val="000000"/>
-                                <w:lang w:eastAsia="en-GB"/>
-                              </w:rPr>
-                              <w:t xml:space="preserve">, M., Reddy, T., </w:t>
-                            </w:r>
-                            <w:proofErr w:type="spellStart"/>
-                            <w:r>
-                              <w:rPr>
-                                <w:rFonts w:eastAsia="Times New Roman" w:cs="Calibri"/>
-                                <w:color w:val="000000"/>
-                                <w:lang w:eastAsia="en-GB"/>
-                              </w:rPr>
-                              <w:t>Cournapeau</w:t>
-                            </w:r>
-                            <w:proofErr w:type="spellEnd"/>
-                            <w:r>
-                              <w:rPr>
-                                <w:rFonts w:eastAsia="Times New Roman" w:cs="Calibri"/>
-                                <w:color w:val="000000"/>
-                                <w:lang w:eastAsia="en-GB"/>
-                              </w:rPr>
-                              <w:t xml:space="preserve">, D., </w:t>
-                            </w:r>
-                            <w:proofErr w:type="spellStart"/>
-                            <w:r>
-                              <w:rPr>
-                                <w:rFonts w:eastAsia="Times New Roman" w:cs="Calibri"/>
-                                <w:color w:val="000000"/>
-                                <w:lang w:eastAsia="en-GB"/>
-                              </w:rPr>
-                              <w:t>Burovski</w:t>
-                            </w:r>
-                            <w:proofErr w:type="spellEnd"/>
-                            <w:r>
-                              <w:rPr>
-                                <w:rFonts w:eastAsia="Times New Roman" w:cs="Calibri"/>
-                                <w:color w:val="000000"/>
-                                <w:lang w:eastAsia="en-GB"/>
-                              </w:rPr>
-                              <w:t xml:space="preserve">, E., Peterson, P., </w:t>
-                            </w:r>
-                            <w:proofErr w:type="spellStart"/>
-                            <w:r>
-                              <w:rPr>
-                                <w:rFonts w:eastAsia="Times New Roman" w:cs="Calibri"/>
-                                <w:color w:val="000000"/>
-                                <w:lang w:eastAsia="en-GB"/>
-                              </w:rPr>
-                              <w:t>Weckesser</w:t>
-                            </w:r>
-                            <w:proofErr w:type="spellEnd"/>
-                            <w:r>
-                              <w:rPr>
-                                <w:rFonts w:eastAsia="Times New Roman" w:cs="Calibri"/>
-                                <w:color w:val="000000"/>
-                                <w:lang w:eastAsia="en-GB"/>
-                              </w:rPr>
-                              <w:t xml:space="preserve">, W., Bright, J., van der Walt, S.J., Brett, M., Wilson, J., </w:t>
-                            </w:r>
-                            <w:proofErr w:type="spellStart"/>
-                            <w:r>
-                              <w:rPr>
-                                <w:rFonts w:eastAsia="Times New Roman" w:cs="Calibri"/>
-                                <w:color w:val="000000"/>
-                                <w:lang w:eastAsia="en-GB"/>
-                              </w:rPr>
-                              <w:t>Millman</w:t>
-                            </w:r>
-                            <w:proofErr w:type="spellEnd"/>
-                            <w:r>
-                              <w:rPr>
-                                <w:rFonts w:eastAsia="Times New Roman" w:cs="Calibri"/>
-                                <w:color w:val="000000"/>
-                                <w:lang w:eastAsia="en-GB"/>
-                              </w:rPr>
-                              <w:t xml:space="preserve">, K.J., </w:t>
-                            </w:r>
-                            <w:proofErr w:type="spellStart"/>
-                            <w:r>
-                              <w:rPr>
-                                <w:rFonts w:eastAsia="Times New Roman" w:cs="Calibri"/>
-                                <w:color w:val="000000"/>
-                                <w:lang w:eastAsia="en-GB"/>
-                              </w:rPr>
-                              <w:t>Mayorov</w:t>
-                            </w:r>
-                            <w:proofErr w:type="spellEnd"/>
-                            <w:r>
-                              <w:rPr>
-                                <w:rFonts w:eastAsia="Times New Roman" w:cs="Calibri"/>
-                                <w:color w:val="000000"/>
-                                <w:lang w:eastAsia="en-GB"/>
-                              </w:rPr>
-                              <w:t>, N., Nelson, A.R.J., Jones, E., Kern, R., Larson, E. and Carey, C.J. (2020). SciPy 1.0: fundamental algorithms for scientific computing in Python. </w:t>
+                              <w:t>Virtanen, P., Gommers, R., Oliphant, T.E., Haberland, M., Reddy, T., Cournapeau, D., Burovski, E., Peterson, P., Weckesser, W., Bright, J., van der Walt, S.J., Brett, M., Wilson, J., Millman, K.J., Mayorov, N., Nelson, A.R.J., Jones, E., Kern, R., Larson, E. and Carey, C.J. (2020). SciPy 1.0: fundamental algorithms for scientific computing in Python. </w:t>
                             </w:r>
                             <w:r>
                               <w:rPr>
@@ -14320,35 +12617,7 @@
                                 <w:color w:val="000000"/>
                                 <w:lang w:eastAsia="en-GB"/>
                               </w:rPr>
-                              <w:t xml:space="preserve">, 17(3), pp.261–272. </w:t>
-                            </w:r>
-                            <w:proofErr w:type="spellStart"/>
-                            <w:proofErr w:type="gramStart"/>
-                            <w:r>
-                              <w:rPr>
-                                <w:rFonts w:eastAsia="Times New Roman" w:cs="Calibri"/>
-                                <w:color w:val="000000"/>
-                                <w:lang w:eastAsia="en-GB"/>
-                              </w:rPr>
-                              <w:t>doi:https</w:t>
-                            </w:r>
-                            <w:proofErr w:type="spellEnd"/>
-                            <w:r>
-                              <w:rPr>
-                                <w:rFonts w:eastAsia="Times New Roman" w:cs="Calibri"/>
-                                <w:color w:val="000000"/>
-                                <w:lang w:eastAsia="en-GB"/>
-                              </w:rPr>
-                              <w:t>://doi.org/10.1038/s41592-019-0686-2</w:t>
-                            </w:r>
-                            <w:proofErr w:type="gramEnd"/>
-                            <w:r>
-                              <w:rPr>
-                                <w:rFonts w:eastAsia="Times New Roman" w:cs="Calibri"/>
-                                <w:color w:val="000000"/>
-                                <w:lang w:eastAsia="en-GB"/>
-                              </w:rPr>
-                              <w:t xml:space="preserve"> </w:t>
+                              <w:t xml:space="preserve">, 17(3), pp.261–272. doi:https://doi.org/10.1038/s41592-019-0686-2 </w:t>
                             </w:r>
                           </w:p>
                           <w:p>
@@ -14548,41 +12817,13 @@
                           <w:lang w:eastAsia="en-GB"/>
                         </w:rPr>
                       </w:pPr>
-                      <w:proofErr w:type="spellStart"/>
                       <w:r>
                         <w:rPr>
                           <w:rFonts w:eastAsia="Times New Roman" w:cs="Calibri"/>
                           <w:color w:val="000000"/>
                           <w:lang w:eastAsia="en-GB"/>
                         </w:rPr>
-                        <w:t>Stančin</w:t>
-                      </w:r>
-                      <w:proofErr w:type="spellEnd"/>
-                      <w:r>
-                        <w:rPr>
-                          <w:rFonts w:eastAsia="Times New Roman" w:cs="Calibri"/>
-                          <w:color w:val="000000"/>
-                          <w:lang w:eastAsia="en-GB"/>
-                        </w:rPr>
-                        <w:t xml:space="preserve">, I. and </w:t>
-                      </w:r>
-                      <w:proofErr w:type="spellStart"/>
-                      <w:r>
-                        <w:rPr>
-                          <w:rFonts w:eastAsia="Times New Roman" w:cs="Calibri"/>
-                          <w:color w:val="000000"/>
-                          <w:lang w:eastAsia="en-GB"/>
-                        </w:rPr>
-                        <w:t>Jović</w:t>
-                      </w:r>
-                      <w:proofErr w:type="spellEnd"/>
-                      <w:r>
-                        <w:rPr>
-                          <w:rFonts w:eastAsia="Times New Roman" w:cs="Calibri"/>
-                          <w:color w:val="000000"/>
-                          <w:lang w:eastAsia="en-GB"/>
-                        </w:rPr>
-                        <w:t>, A. (2019). </w:t>
+                        <w:t>Stančin, I. and Jović, A. (2019). </w:t>
                       </w:r>
                       <w:r>
                         <w:rPr>
@@ -14602,25 +12843,13 @@
                         </w:rPr>
                         <w:t xml:space="preserve">. [online] IEEE Xplore. </w:t>
                       </w:r>
-                      <w:proofErr w:type="spellStart"/>
-                      <w:proofErr w:type="gramStart"/>
                       <w:r>
                         <w:rPr>
                           <w:rFonts w:eastAsia="Times New Roman" w:cs="Calibri"/>
                           <w:color w:val="000000"/>
                           <w:lang w:eastAsia="en-GB"/>
                         </w:rPr>
-                        <w:t>doi:https</w:t>
-                      </w:r>
-                      <w:proofErr w:type="spellEnd"/>
-                      <w:proofErr w:type="gramEnd"/>
-                      <w:r>
-                        <w:rPr>
-                          <w:rFonts w:eastAsia="Times New Roman" w:cs="Calibri"/>
-                          <w:color w:val="000000"/>
-                          <w:lang w:eastAsia="en-GB"/>
-                        </w:rPr>
-                        <w:t>://</w:t>
+                        <w:t>doi:https://</w:t>
                       </w:r>
                       <w:r>
                         <w:rPr>
@@ -14682,9 +12911,16 @@
                           <w:color w:val="000000"/>
                           <w:lang w:eastAsia="en-GB"/>
                         </w:rPr>
-                        <w:t xml:space="preserve">Deep Learning with </w:t>
-                      </w:r>
-                      <w:proofErr w:type="spellStart"/>
+                        <w:t>Deep Learning with PyTorch: A practical approach to building neural network models using PyTorch</w:t>
+                      </w:r>
+                      <w:r>
+                        <w:rPr>
+                          <w:rFonts w:eastAsia="Times New Roman" w:cs="Calibri"/>
+                          <w:color w:val="000000"/>
+                          <w:lang w:eastAsia="en-GB"/>
+                        </w:rPr>
+                        <w:t>. [online] </w:t>
+                      </w:r>
                       <w:r>
                         <w:rPr>
                           <w:rFonts w:eastAsia="Times New Roman" w:cs="Calibri"/>
@@ -14693,74 +12929,15 @@
                           <w:color w:val="000000"/>
                           <w:lang w:eastAsia="en-GB"/>
                         </w:rPr>
-                        <w:t>PyTorch</w:t>
-                      </w:r>
-                      <w:proofErr w:type="spellEnd"/>
+                        <w:t>Google Books</w:t>
+                      </w:r>
                       <w:r>
                         <w:rPr>
                           <w:rFonts w:eastAsia="Times New Roman" w:cs="Calibri"/>
-                          <w:i/>
-                          <w:iCs/>
                           <w:color w:val="000000"/>
                           <w:lang w:eastAsia="en-GB"/>
                         </w:rPr>
-                        <w:t xml:space="preserve">: A practical approach to building neural network models using </w:t>
-                      </w:r>
-                      <w:proofErr w:type="spellStart"/>
-                      <w:r>
-                        <w:rPr>
-                          <w:rFonts w:eastAsia="Times New Roman" w:cs="Calibri"/>
-                          <w:i/>
-                          <w:iCs/>
-                          <w:color w:val="000000"/>
-                          <w:lang w:eastAsia="en-GB"/>
-                        </w:rPr>
-                        <w:t>PyTorch</w:t>
-                      </w:r>
-                      <w:proofErr w:type="spellEnd"/>
-                      <w:r>
-                        <w:rPr>
-                          <w:rFonts w:eastAsia="Times New Roman" w:cs="Calibri"/>
-                          <w:color w:val="000000"/>
-                          <w:lang w:eastAsia="en-GB"/>
-                        </w:rPr>
-                        <w:t>. [online] </w:t>
-                      </w:r>
-                      <w:r>
-                        <w:rPr>
-                          <w:rFonts w:eastAsia="Times New Roman" w:cs="Calibri"/>
-                          <w:i/>
-                          <w:iCs/>
-                          <w:color w:val="000000"/>
-                          <w:lang w:eastAsia="en-GB"/>
-                        </w:rPr>
-                        <w:t>Google Books</w:t>
-                      </w:r>
-                      <w:r>
-                        <w:rPr>
-                          <w:rFonts w:eastAsia="Times New Roman" w:cs="Calibri"/>
-                          <w:color w:val="000000"/>
-                          <w:lang w:eastAsia="en-GB"/>
-                        </w:rPr>
-                        <w:t xml:space="preserve">. </w:t>
-                      </w:r>
-                      <w:proofErr w:type="spellStart"/>
-                      <w:r>
-                        <w:rPr>
-                          <w:rFonts w:eastAsia="Times New Roman" w:cs="Calibri"/>
-                          <w:color w:val="000000"/>
-                          <w:lang w:eastAsia="en-GB"/>
-                        </w:rPr>
-                        <w:t>Packt</w:t>
-                      </w:r>
-                      <w:proofErr w:type="spellEnd"/>
-                      <w:r>
-                        <w:rPr>
-                          <w:rFonts w:eastAsia="Times New Roman" w:cs="Calibri"/>
-                          <w:color w:val="000000"/>
-                          <w:lang w:eastAsia="en-GB"/>
-                        </w:rPr>
-                        <w:t xml:space="preserve"> Publishing Ltd. Available at: </w:t>
+                        <w:t xml:space="preserve">. Packt Publishing Ltd. Available at: </w:t>
                       </w:r>
                       <w:hyperlink r:id="rId116" w:anchor="v=onepage&amp;q=neural%20networking%20using%20pytorch&amp;f=false" w:history="1">
                         <w:r>
@@ -14881,23 +13058,13 @@
                           <w:lang w:eastAsia="en-GB"/>
                         </w:rPr>
                       </w:pPr>
-                      <w:proofErr w:type="spellStart"/>
                       <w:r>
                         <w:rPr>
                           <w:rFonts w:eastAsia="Times New Roman" w:cs="Calibri"/>
                           <w:color w:val="000000"/>
                           <w:lang w:eastAsia="en-GB"/>
                         </w:rPr>
-                        <w:t>Timeular</w:t>
-                      </w:r>
-                      <w:proofErr w:type="spellEnd"/>
-                      <w:r>
-                        <w:rPr>
-                          <w:rFonts w:eastAsia="Times New Roman" w:cs="Calibri"/>
-                          <w:color w:val="000000"/>
-                          <w:lang w:eastAsia="en-GB"/>
-                        </w:rPr>
-                        <w:t xml:space="preserve"> (2023). </w:t>
+                        <w:t>Timeular (2023). </w:t>
                       </w:r>
                       <w:r>
                         <w:rPr>
@@ -14915,27 +13082,9 @@
                           <w:color w:val="000000"/>
                           <w:lang w:eastAsia="en-GB"/>
                         </w:rPr>
-                        <w:t xml:space="preserve">. [online] </w:t>
-                      </w:r>
-                      <w:proofErr w:type="spellStart"/>
-                      <w:r>
-                        <w:rPr>
-                          <w:rFonts w:eastAsia="Times New Roman" w:cs="Calibri"/>
-                          <w:color w:val="000000"/>
-                          <w:lang w:eastAsia="en-GB"/>
-                        </w:rPr>
-                        <w:t>Timeular</w:t>
-                      </w:r>
-                      <w:proofErr w:type="spellEnd"/>
-                      <w:r>
-                        <w:rPr>
-                          <w:rFonts w:eastAsia="Times New Roman" w:cs="Calibri"/>
-                          <w:color w:val="000000"/>
-                          <w:lang w:eastAsia="en-GB"/>
-                        </w:rPr>
-                        <w:t xml:space="preserve">. Available at: </w:t>
-                      </w:r>
-                      <w:hyperlink r:id="rId118" w:history="1">
+                        <w:t xml:space="preserve">. [online] Timeular. Available at: </w:t>
+                      </w:r>
+                      <w:hyperlink r:id="rId118" w:anchor=":~:text=The%20most%20recognized%20company%20that%20uses%20the%20Waterfall%20methodology%20is%20Toyota" w:history="1">
                         <w:r>
                           <w:rPr>
                             <w:rStyle w:val="Hyperlink"/>
@@ -14981,133 +13130,7 @@
                           <w:color w:val="000000"/>
                           <w:lang w:eastAsia="en-GB"/>
                         </w:rPr>
-                        <w:t xml:space="preserve">Virtanen, P., </w:t>
-                      </w:r>
-                      <w:proofErr w:type="spellStart"/>
-                      <w:r>
-                        <w:rPr>
-                          <w:rFonts w:eastAsia="Times New Roman" w:cs="Calibri"/>
-                          <w:color w:val="000000"/>
-                          <w:lang w:eastAsia="en-GB"/>
-                        </w:rPr>
-                        <w:t>Gommers</w:t>
-                      </w:r>
-                      <w:proofErr w:type="spellEnd"/>
-                      <w:r>
-                        <w:rPr>
-                          <w:rFonts w:eastAsia="Times New Roman" w:cs="Calibri"/>
-                          <w:color w:val="000000"/>
-                          <w:lang w:eastAsia="en-GB"/>
-                        </w:rPr>
-                        <w:t xml:space="preserve">, R., Oliphant, T.E., </w:t>
-                      </w:r>
-                      <w:proofErr w:type="spellStart"/>
-                      <w:r>
-                        <w:rPr>
-                          <w:rFonts w:eastAsia="Times New Roman" w:cs="Calibri"/>
-                          <w:color w:val="000000"/>
-                          <w:lang w:eastAsia="en-GB"/>
-                        </w:rPr>
-                        <w:t>Haberland</w:t>
-                      </w:r>
-                      <w:proofErr w:type="spellEnd"/>
-                      <w:r>
-                        <w:rPr>
-                          <w:rFonts w:eastAsia="Times New Roman" w:cs="Calibri"/>
-                          <w:color w:val="000000"/>
-                          <w:lang w:eastAsia="en-GB"/>
-                        </w:rPr>
-                        <w:t xml:space="preserve">, M., Reddy, T., </w:t>
-                      </w:r>
-                      <w:proofErr w:type="spellStart"/>
-                      <w:r>
-                        <w:rPr>
-                          <w:rFonts w:eastAsia="Times New Roman" w:cs="Calibri"/>
-                          <w:color w:val="000000"/>
-                          <w:lang w:eastAsia="en-GB"/>
-                        </w:rPr>
-                        <w:t>Cournapeau</w:t>
-                      </w:r>
-                      <w:proofErr w:type="spellEnd"/>
-                      <w:r>
-                        <w:rPr>
-                          <w:rFonts w:eastAsia="Times New Roman" w:cs="Calibri"/>
-                          <w:color w:val="000000"/>
-                          <w:lang w:eastAsia="en-GB"/>
-                        </w:rPr>
-                        <w:t xml:space="preserve">, D., </w:t>
-                      </w:r>
-                      <w:proofErr w:type="spellStart"/>
-                      <w:r>
-                        <w:rPr>
-                          <w:rFonts w:eastAsia="Times New Roman" w:cs="Calibri"/>
-                          <w:color w:val="000000"/>
-                          <w:lang w:eastAsia="en-GB"/>
-                        </w:rPr>
-                        <w:t>Burovski</w:t>
-                      </w:r>
-                      <w:proofErr w:type="spellEnd"/>
-                      <w:r>
-                        <w:rPr>
-                          <w:rFonts w:eastAsia="Times New Roman" w:cs="Calibri"/>
-                          <w:color w:val="000000"/>
-                          <w:lang w:eastAsia="en-GB"/>
-                        </w:rPr>
-                        <w:t xml:space="preserve">, E., Peterson, P., </w:t>
-                      </w:r>
-                      <w:proofErr w:type="spellStart"/>
-                      <w:r>
-                        <w:rPr>
-                          <w:rFonts w:eastAsia="Times New Roman" w:cs="Calibri"/>
-                          <w:color w:val="000000"/>
-                          <w:lang w:eastAsia="en-GB"/>
-                        </w:rPr>
-                        <w:t>Weckesser</w:t>
-                      </w:r>
-                      <w:proofErr w:type="spellEnd"/>
-                      <w:r>
-                        <w:rPr>
-                          <w:rFonts w:eastAsia="Times New Roman" w:cs="Calibri"/>
-                          <w:color w:val="000000"/>
-                          <w:lang w:eastAsia="en-GB"/>
-                        </w:rPr>
-                        <w:t xml:space="preserve">, W., Bright, J., van der Walt, S.J., Brett, M., Wilson, J., </w:t>
-                      </w:r>
-                      <w:proofErr w:type="spellStart"/>
-                      <w:r>
-                        <w:rPr>
-                          <w:rFonts w:eastAsia="Times New Roman" w:cs="Calibri"/>
-                          <w:color w:val="000000"/>
-                          <w:lang w:eastAsia="en-GB"/>
-                        </w:rPr>
-                        <w:t>Millman</w:t>
-                      </w:r>
-                      <w:proofErr w:type="spellEnd"/>
-                      <w:r>
-                        <w:rPr>
-                          <w:rFonts w:eastAsia="Times New Roman" w:cs="Calibri"/>
-                          <w:color w:val="000000"/>
-                          <w:lang w:eastAsia="en-GB"/>
-                        </w:rPr>
-                        <w:t xml:space="preserve">, K.J., </w:t>
-                      </w:r>
-                      <w:proofErr w:type="spellStart"/>
-                      <w:r>
-                        <w:rPr>
-                          <w:rFonts w:eastAsia="Times New Roman" w:cs="Calibri"/>
-                          <w:color w:val="000000"/>
-                          <w:lang w:eastAsia="en-GB"/>
-                        </w:rPr>
-                        <w:t>Mayorov</w:t>
-                      </w:r>
-                      <w:proofErr w:type="spellEnd"/>
-                      <w:r>
-                        <w:rPr>
-                          <w:rFonts w:eastAsia="Times New Roman" w:cs="Calibri"/>
-                          <w:color w:val="000000"/>
-                          <w:lang w:eastAsia="en-GB"/>
-                        </w:rPr>
-                        <w:t>, N., Nelson, A.R.J., Jones, E., Kern, R., Larson, E. and Carey, C.J. (2020). SciPy 1.0: fundamental algorithms for scientific computing in Python. </w:t>
+                        <w:t>Virtanen, P., Gommers, R., Oliphant, T.E., Haberland, M., Reddy, T., Cournapeau, D., Burovski, E., Peterson, P., Weckesser, W., Bright, J., van der Walt, S.J., Brett, M., Wilson, J., Millman, K.J., Mayorov, N., Nelson, A.R.J., Jones, E., Kern, R., Larson, E. and Carey, C.J. (2020). SciPy 1.0: fundamental algorithms for scientific computing in Python. </w:t>
                       </w:r>
                       <w:r>
                         <w:rPr>
@@ -15125,35 +13148,7 @@
                           <w:color w:val="000000"/>
                           <w:lang w:eastAsia="en-GB"/>
                         </w:rPr>
-                        <w:t xml:space="preserve">, 17(3), pp.261–272. </w:t>
-                      </w:r>
-                      <w:proofErr w:type="spellStart"/>
-                      <w:proofErr w:type="gramStart"/>
-                      <w:r>
-                        <w:rPr>
-                          <w:rFonts w:eastAsia="Times New Roman" w:cs="Calibri"/>
-                          <w:color w:val="000000"/>
-                          <w:lang w:eastAsia="en-GB"/>
-                        </w:rPr>
-                        <w:t>doi:https</w:t>
-                      </w:r>
-                      <w:proofErr w:type="spellEnd"/>
-                      <w:r>
-                        <w:rPr>
-                          <w:rFonts w:eastAsia="Times New Roman" w:cs="Calibri"/>
-                          <w:color w:val="000000"/>
-                          <w:lang w:eastAsia="en-GB"/>
-                        </w:rPr>
-                        <w:t>://doi.org/10.1038/s41592-019-0686-2</w:t>
-                      </w:r>
-                      <w:proofErr w:type="gramEnd"/>
-                      <w:r>
-                        <w:rPr>
-                          <w:rFonts w:eastAsia="Times New Roman" w:cs="Calibri"/>
-                          <w:color w:val="000000"/>
-                          <w:lang w:eastAsia="en-GB"/>
-                        </w:rPr>
-                        <w:t xml:space="preserve"> </w:t>
+                        <w:t xml:space="preserve">, 17(3), pp.261–272. doi:https://doi.org/10.1038/s41592-019-0686-2 </w:t>
                       </w:r>
                     </w:p>
                     <w:p>
@@ -17851,7 +15846,7 @@
 </file>
 
 <file path=customXml/itemProps1.xml><?xml version="1.0" encoding="utf-8"?>
-<ds:datastoreItem xmlns:ds="http://schemas.openxmlformats.org/officeDocument/2006/customXml" ds:itemID="{FC084E7D-F759-4FB1-A377-C09BA353F6DE}">
+<ds:datastoreItem xmlns:ds="http://schemas.openxmlformats.org/officeDocument/2006/customXml" ds:itemID="{3FAD29AD-81F6-4894-8271-63501C474972}">
   <ds:schemaRefs>
     <ds:schemaRef ds:uri="http://schemas.openxmlformats.org/officeDocument/2006/bibliography"/>
   </ds:schemaRefs>

</xml_diff>